<commit_message>
Une version qui marche sans score
</commit_message>
<xml_diff>
--- a/Rapport de projet 2048.docx
+++ b/Rapport de projet 2048.docx
@@ -2043,25 +2043,7 @@
           <w:iCs/>
           <w:color w:val="000000"/>
         </w:rPr>
-        <w:t xml:space="preserve">la rédaction du rapport et création d’une fonction </w:t>
-      </w:r>
-      <w:proofErr w:type="spellStart"/>
-      <w:r>
-        <w:rPr>
-          <w:rFonts w:ascii="Times New Roman" w:eastAsia="Times New Roman" w:hAnsi="Times New Roman" w:cs="Times New Roman"/>
-          <w:iCs/>
-          <w:color w:val="000000"/>
-        </w:rPr>
-        <w:t>compareTableau</w:t>
-      </w:r>
-      <w:proofErr w:type="spellEnd"/>
-      <w:r>
-        <w:rPr>
-          <w:rFonts w:ascii="Times New Roman" w:eastAsia="Times New Roman" w:hAnsi="Times New Roman" w:cs="Times New Roman"/>
-          <w:iCs/>
-          <w:color w:val="000000"/>
-        </w:rPr>
-        <w:t xml:space="preserve"> p</w:t>
+        <w:t>la rédaction du rapport et création d’une fonction compareTableau p</w:t>
       </w:r>
       <w:r>
         <w:rPr>
@@ -2078,16 +2060,253 @@
           <w:color w:val="000000"/>
         </w:rPr>
         <w:t>s.</w:t>
+      </w:r>
+      <w:r>
+        <w:rPr>
+          <w:rFonts w:ascii="Times New Roman" w:eastAsia="Times New Roman" w:hAnsi="Times New Roman" w:cs="Times New Roman"/>
+          <w:iCs/>
+          <w:color w:val="000000"/>
+        </w:rPr>
+        <w:t xml:space="preserve"> </w:t>
+      </w:r>
+    </w:p>
+    <w:p>
+      <w:pPr>
+        <w:pStyle w:val="ListParagraph"/>
+        <w:numPr>
+          <w:ilvl w:val="2"/>
+          <w:numId w:val="3"/>
+        </w:numPr>
+        <w:spacing w:before="153"/>
+        <w:outlineLvl w:val="1"/>
+        <w:rPr>
+          <w:rFonts w:ascii="Times New Roman" w:eastAsia="Times New Roman" w:hAnsi="Times New Roman" w:cs="Times New Roman"/>
+          <w:iCs/>
+          <w:color w:val="000000"/>
+        </w:rPr>
+      </w:pPr>
+      <w:r>
+        <w:rPr>
+          <w:rFonts w:ascii="Times New Roman" w:eastAsia="Times New Roman" w:hAnsi="Times New Roman" w:cs="Times New Roman"/>
+          <w:iCs/>
+          <w:color w:val="000000"/>
+        </w:rPr>
+        <w:t>Dé</w:t>
+      </w:r>
+      <w:r>
+        <w:rPr>
+          <w:rFonts w:ascii="Times New Roman" w:eastAsia="Times New Roman" w:hAnsi="Times New Roman" w:cs="Times New Roman"/>
+          <w:iCs/>
+          <w:color w:val="000000"/>
+        </w:rPr>
+        <w:t>couverte et résolution d’un problème au niveau de la combinaison des cases dans le plateau</w:t>
+      </w:r>
+      <w:r>
+        <w:rPr>
+          <w:rFonts w:ascii="Times New Roman" w:eastAsia="Times New Roman" w:hAnsi="Times New Roman" w:cs="Times New Roman"/>
+          <w:iCs/>
+          <w:color w:val="000000"/>
+        </w:rPr>
+        <w:t>.</w:t>
+      </w:r>
+    </w:p>
+    <w:p>
+      <w:pPr>
+        <w:pStyle w:val="ListParagraph"/>
+        <w:spacing w:before="153"/>
+        <w:ind w:left="2203"/>
+        <w:outlineLvl w:val="1"/>
+        <w:rPr>
+          <w:rFonts w:ascii="Times New Roman" w:eastAsia="Times New Roman" w:hAnsi="Times New Roman" w:cs="Times New Roman"/>
+          <w:iCs/>
+          <w:color w:val="000000"/>
+        </w:rPr>
+      </w:pPr>
+    </w:p>
+    <w:p>
+      <w:pPr>
+        <w:pStyle w:val="ListParagraph"/>
+        <w:spacing w:before="153"/>
+        <w:ind w:left="2203"/>
+        <w:outlineLvl w:val="1"/>
+        <w:rPr>
+          <w:rFonts w:ascii="Times New Roman" w:eastAsia="Times New Roman" w:hAnsi="Times New Roman" w:cs="Times New Roman"/>
+          <w:iCs/>
+          <w:color w:val="000000"/>
+        </w:rPr>
+      </w:pPr>
+    </w:p>
+    <w:p>
+      <w:pPr>
+        <w:pStyle w:val="ListParagraph"/>
+        <w:spacing w:before="153"/>
+        <w:ind w:left="2203"/>
+        <w:outlineLvl w:val="1"/>
+        <w:rPr>
+          <w:rFonts w:ascii="Times New Roman" w:eastAsia="Times New Roman" w:hAnsi="Times New Roman" w:cs="Times New Roman"/>
+          <w:iCs/>
+          <w:color w:val="000000"/>
+        </w:rPr>
+      </w:pPr>
+    </w:p>
+    <w:p>
+      <w:pPr>
+        <w:pStyle w:val="ListParagraph"/>
+        <w:numPr>
+          <w:ilvl w:val="0"/>
+          <w:numId w:val="3"/>
+        </w:numPr>
+        <w:spacing w:before="153"/>
+        <w:outlineLvl w:val="1"/>
+        <w:rPr>
+          <w:rFonts w:ascii="Times New Roman" w:eastAsia="Times New Roman" w:hAnsi="Times New Roman" w:cs="Times New Roman"/>
+          <w:i/>
+          <w:iCs/>
+          <w:color w:val="000000"/>
+        </w:rPr>
+      </w:pPr>
+      <w:r>
+        <w:rPr>
+          <w:rFonts w:ascii="Times New Roman" w:eastAsia="Times New Roman" w:hAnsi="Times New Roman" w:cs="Times New Roman"/>
+          <w:i/>
+          <w:iCs/>
+          <w:color w:val="000000"/>
+        </w:rPr>
+        <w:lastRenderedPageBreak/>
+        <w:t>Niveau 2</w:t>
       </w:r>
       <w:bookmarkStart w:id="0" w:name="_GoBack"/>
       <w:bookmarkEnd w:id="0"/>
       <w:r>
         <w:rPr>
           <w:rFonts w:ascii="Times New Roman" w:eastAsia="Times New Roman" w:hAnsi="Times New Roman" w:cs="Times New Roman"/>
-          <w:iCs/>
-          <w:color w:val="000000"/>
-        </w:rPr>
-        <w:t xml:space="preserve"> </w:t>
+          <w:i/>
+          <w:iCs/>
+          <w:color w:val="000000"/>
+        </w:rPr>
+        <w:t> :</w:t>
+      </w:r>
+    </w:p>
+    <w:p>
+      <w:pPr>
+        <w:pStyle w:val="ListParagraph"/>
+        <w:numPr>
+          <w:ilvl w:val="1"/>
+          <w:numId w:val="3"/>
+        </w:numPr>
+        <w:spacing w:before="153"/>
+        <w:outlineLvl w:val="1"/>
+        <w:rPr>
+          <w:rFonts w:ascii="Times New Roman" w:eastAsia="Times New Roman" w:hAnsi="Times New Roman" w:cs="Times New Roman"/>
+          <w:iCs/>
+          <w:color w:val="000000"/>
+          <w:u w:val="single"/>
+        </w:rPr>
+      </w:pPr>
+      <w:r>
+        <w:rPr>
+          <w:rFonts w:ascii="Times New Roman" w:eastAsia="Times New Roman" w:hAnsi="Times New Roman" w:cs="Times New Roman"/>
+          <w:iCs/>
+          <w:color w:val="000000"/>
+          <w:u w:val="single"/>
+        </w:rPr>
+        <w:t>Vendredi 3 décembre 2021 :</w:t>
+      </w:r>
+    </w:p>
+    <w:p>
+      <w:pPr>
+        <w:pStyle w:val="ListParagraph"/>
+        <w:numPr>
+          <w:ilvl w:val="2"/>
+          <w:numId w:val="3"/>
+        </w:numPr>
+        <w:spacing w:before="153"/>
+        <w:outlineLvl w:val="1"/>
+        <w:rPr>
+          <w:rFonts w:ascii="Times New Roman" w:eastAsia="Times New Roman" w:hAnsi="Times New Roman" w:cs="Times New Roman"/>
+          <w:iCs/>
+          <w:color w:val="000000"/>
+        </w:rPr>
+      </w:pPr>
+      <w:r>
+        <w:rPr>
+          <w:rFonts w:ascii="Times New Roman" w:eastAsia="Times New Roman" w:hAnsi="Times New Roman" w:cs="Times New Roman"/>
+          <w:iCs/>
+          <w:color w:val="000000"/>
+        </w:rPr>
+        <w:t>Mise en place d’</w:t>
+      </w:r>
+      <w:r>
+        <w:rPr>
+          <w:rFonts w:ascii="Times New Roman" w:eastAsia="Times New Roman" w:hAnsi="Times New Roman" w:cs="Times New Roman"/>
+          <w:iCs/>
+          <w:color w:val="000000"/>
+        </w:rPr>
+        <w:t>un M</w:t>
+      </w:r>
+      <w:r>
+        <w:rPr>
+          <w:rFonts w:ascii="Times New Roman" w:eastAsia="Times New Roman" w:hAnsi="Times New Roman" w:cs="Times New Roman"/>
+          <w:iCs/>
+          <w:color w:val="000000"/>
+        </w:rPr>
+        <w:t xml:space="preserve">akefile après une </w:t>
+      </w:r>
+      <w:r>
+        <w:rPr>
+          <w:rFonts w:ascii="Times New Roman" w:eastAsia="Times New Roman" w:hAnsi="Times New Roman" w:cs="Times New Roman"/>
+          <w:iCs/>
+          <w:color w:val="000000"/>
+        </w:rPr>
+        <w:t xml:space="preserve">documentation </w:t>
+      </w:r>
+      <w:r>
+        <w:rPr>
+          <w:rFonts w:ascii="Times New Roman" w:eastAsia="Times New Roman" w:hAnsi="Times New Roman" w:cs="Times New Roman"/>
+          <w:iCs/>
+          <w:color w:val="000000"/>
+        </w:rPr>
+        <w:t>sur le suj</w:t>
+      </w:r>
+      <w:r>
+        <w:rPr>
+          <w:rFonts w:ascii="Times New Roman" w:eastAsia="Times New Roman" w:hAnsi="Times New Roman" w:cs="Times New Roman"/>
+          <w:iCs/>
+          <w:color w:val="000000"/>
+        </w:rPr>
+        <w:t>et</w:t>
+      </w:r>
+      <w:r>
+        <w:rPr>
+          <w:rFonts w:ascii="Times New Roman" w:eastAsia="Times New Roman" w:hAnsi="Times New Roman" w:cs="Times New Roman"/>
+          <w:iCs/>
+          <w:color w:val="000000"/>
+        </w:rPr>
+        <w:t>.</w:t>
+      </w:r>
+    </w:p>
+    <w:p>
+      <w:pPr>
+        <w:pStyle w:val="ListParagraph"/>
+        <w:numPr>
+          <w:ilvl w:val="2"/>
+          <w:numId w:val="3"/>
+        </w:numPr>
+        <w:spacing w:before="153"/>
+        <w:outlineLvl w:val="1"/>
+        <w:rPr>
+          <w:rFonts w:ascii="Times New Roman" w:eastAsia="Times New Roman" w:hAnsi="Times New Roman" w:cs="Times New Roman"/>
+          <w:iCs/>
+          <w:color w:val="000000"/>
+        </w:rPr>
+      </w:pPr>
+      <w:r>
+        <w:rPr>
+          <w:rFonts w:ascii="Times New Roman" w:eastAsia="Times New Roman" w:hAnsi="Times New Roman" w:cs="Times New Roman"/>
+          <w:iCs/>
+          <w:color w:val="000000"/>
+        </w:rPr>
+        <w:t>Mise en place du gestionnaire de version GIT</w:t>
       </w:r>
     </w:p>
     <w:p>
@@ -2153,7 +2372,6 @@
           <w:iCs/>
           <w:color w:val="000000"/>
         </w:rPr>
-        <w:lastRenderedPageBreak/>
         <w:t>Soutenez ce que vous affirmez dans la section précédente au moyen de quelques exemples </w:t>
       </w:r>
       <w:r>
@@ -2192,9 +2410,17 @@
           <w:iCs/>
           <w:color w:val="000000"/>
         </w:rPr>
-        <w:t xml:space="preserve">À titre d'inspiration, vous trouverez ci-dessous comment compiler un programme du projet depuis cette feuille. Notez comment on lance une commande </w:t>
-      </w:r>
-      <w:proofErr w:type="spellStart"/>
+        <w:t>À titre d'inspiration, vous trouverez ci-dessous comment compiler un programme du projet depuis cette feuille. Notez comment on lance une commande shell en la préfixant d'un point d'exclamation.</w:t>
+      </w:r>
+    </w:p>
+    <w:p>
+      <w:pPr>
+        <w:spacing w:before="240"/>
+        <w:rPr>
+          <w:rFonts w:ascii="Times New Roman" w:eastAsia="Times New Roman" w:hAnsi="Times New Roman" w:cs="Times New Roman"/>
+          <w:color w:val="000000"/>
+        </w:rPr>
+      </w:pPr>
       <w:r>
         <w:rPr>
           <w:rFonts w:ascii="Times New Roman" w:eastAsia="Times New Roman" w:hAnsi="Times New Roman" w:cs="Times New Roman"/>
@@ -2202,55 +2428,7 @@
           <w:iCs/>
           <w:color w:val="000000"/>
         </w:rPr>
-        <w:t>shell</w:t>
-      </w:r>
-      <w:proofErr w:type="spellEnd"/>
-      <w:r>
-        <w:rPr>
-          <w:rFonts w:ascii="Times New Roman" w:eastAsia="Times New Roman" w:hAnsi="Times New Roman" w:cs="Times New Roman"/>
-          <w:i/>
-          <w:iCs/>
-          <w:color w:val="000000"/>
-        </w:rPr>
-        <w:t xml:space="preserve"> en la préfixant d'un point d'exclamation.</w:t>
-      </w:r>
-    </w:p>
-    <w:p>
-      <w:pPr>
-        <w:spacing w:before="240"/>
-        <w:rPr>
-          <w:rFonts w:ascii="Times New Roman" w:eastAsia="Times New Roman" w:hAnsi="Times New Roman" w:cs="Times New Roman"/>
-          <w:color w:val="000000"/>
-        </w:rPr>
-      </w:pPr>
-      <w:r>
-        <w:rPr>
-          <w:rFonts w:ascii="Times New Roman" w:eastAsia="Times New Roman" w:hAnsi="Times New Roman" w:cs="Times New Roman"/>
-          <w:i/>
-          <w:iCs/>
-          <w:color w:val="000000"/>
-        </w:rPr>
-        <w:t xml:space="preserve">Ne gardez que des exemples pertinents qui mettent en valeur votre travail. Inutile de perdre du temps sur le premier programme si vous avez fait les suivants plus </w:t>
-      </w:r>
-      <w:proofErr w:type="gramStart"/>
-      <w:r>
-        <w:rPr>
-          <w:rFonts w:ascii="Times New Roman" w:eastAsia="Times New Roman" w:hAnsi="Times New Roman" w:cs="Times New Roman"/>
-          <w:i/>
-          <w:iCs/>
-          <w:color w:val="000000"/>
-        </w:rPr>
-        <w:t>compliqués;</w:t>
-      </w:r>
-      <w:proofErr w:type="gramEnd"/>
-      <w:r>
-        <w:rPr>
-          <w:rFonts w:ascii="Times New Roman" w:eastAsia="Times New Roman" w:hAnsi="Times New Roman" w:cs="Times New Roman"/>
-          <w:i/>
-          <w:iCs/>
-          <w:color w:val="000000"/>
-        </w:rPr>
-        <w:t xml:space="preserve"> l'auditeur se doutera bien que vous avez réussi à le faire.</w:t>
+        <w:t>Ne gardez que des exemples pertinents qui mettent en valeur votre travail. Inutile de perdre du temps sur le premier programme si vous avez fait les suivants plus compliqués; l'auditeur se doutera bien que vous avez réussi à le faire.</w:t>
       </w:r>
     </w:p>
     <w:p>
@@ -2304,67 +2482,7 @@
           <w:iCs/>
           <w:color w:val="000000"/>
         </w:rPr>
-        <w:t xml:space="preserve">Décrire en quelques phrases comment vous vous êtes organisés pour travailler sur le </w:t>
-      </w:r>
-      <w:proofErr w:type="gramStart"/>
-      <w:r>
-        <w:rPr>
-          <w:rFonts w:ascii="Times New Roman" w:eastAsia="Times New Roman" w:hAnsi="Times New Roman" w:cs="Times New Roman"/>
-          <w:i/>
-          <w:iCs/>
-          <w:color w:val="000000"/>
-        </w:rPr>
-        <w:t>projet:</w:t>
-      </w:r>
-      <w:proofErr w:type="gramEnd"/>
-      <w:r>
-        <w:rPr>
-          <w:rFonts w:ascii="Times New Roman" w:eastAsia="Times New Roman" w:hAnsi="Times New Roman" w:cs="Times New Roman"/>
-          <w:i/>
-          <w:iCs/>
-          <w:color w:val="000000"/>
-        </w:rPr>
-        <w:t xml:space="preserve"> nombre d'heures consacrées au projet, répartition du travail dans le binôme, moyens mis en œuvre pour collaborer, etc. Si vous avez bénéficié d'aide (en dehors de celle de vos </w:t>
-      </w:r>
-      <w:proofErr w:type="spellStart"/>
-      <w:r>
-        <w:rPr>
-          <w:rFonts w:ascii="Times New Roman" w:eastAsia="Times New Roman" w:hAnsi="Times New Roman" w:cs="Times New Roman"/>
-          <w:i/>
-          <w:iCs/>
-          <w:color w:val="000000"/>
-        </w:rPr>
-        <w:t>enseigants</w:t>
-      </w:r>
-      <w:proofErr w:type="spellEnd"/>
-      <w:r>
-        <w:rPr>
-          <w:rFonts w:ascii="Times New Roman" w:eastAsia="Times New Roman" w:hAnsi="Times New Roman" w:cs="Times New Roman"/>
-          <w:i/>
-          <w:iCs/>
-          <w:color w:val="000000"/>
-        </w:rPr>
-        <w:t xml:space="preserve">), </w:t>
-      </w:r>
-      <w:proofErr w:type="gramStart"/>
-      <w:r>
-        <w:rPr>
-          <w:rFonts w:ascii="Times New Roman" w:eastAsia="Times New Roman" w:hAnsi="Times New Roman" w:cs="Times New Roman"/>
-          <w:i/>
-          <w:iCs/>
-          <w:color w:val="000000"/>
-        </w:rPr>
-        <w:t>précisez le</w:t>
-      </w:r>
-      <w:proofErr w:type="gramEnd"/>
-      <w:r>
-        <w:rPr>
-          <w:rFonts w:ascii="Times New Roman" w:eastAsia="Times New Roman" w:hAnsi="Times New Roman" w:cs="Times New Roman"/>
-          <w:i/>
-          <w:iCs/>
-          <w:color w:val="000000"/>
-        </w:rPr>
-        <w:t>.</w:t>
+        <w:t>Décrire en quelques phrases comment vous vous êtes organisés pour travailler sur le projet: nombre d'heures consacrées au projet, répartition du travail dans le binôme, moyens mis en œuvre pour collaborer, etc. Si vous avez bénéficié d'aide (en dehors de celle de vos enseigants), précisez le.</w:t>
       </w:r>
     </w:p>
     <w:p>

</xml_diff>

<commit_message>
Meilleur rendu dans le terminal
</commit_message>
<xml_diff>
--- a/Rapport de projet 2048.docx
+++ b/Rapport de projet 2048.docx
@@ -184,36 +184,96 @@
           <w:i/>
           <w:iCs/>
           <w:color w:val="000000"/>
-          <w:u w:val="single"/>
-        </w:rPr>
-      </w:pPr>
-      <w:r>
-        <w:rPr>
-          <w:rFonts w:ascii="Times New Roman" w:eastAsia="Times New Roman" w:hAnsi="Times New Roman" w:cs="Times New Roman"/>
-          <w:i/>
-          <w:iCs/>
-          <w:color w:val="000000"/>
-          <w:u w:val="single"/>
-        </w:rPr>
-        <w:t>Mardi 09 Novembre 2021 :</w:t>
-      </w:r>
-      <w:r>
-        <w:rPr>
-          <w:rFonts w:ascii="Times New Roman" w:eastAsia="Times New Roman" w:hAnsi="Times New Roman" w:cs="Times New Roman"/>
-          <w:i/>
-          <w:iCs/>
-          <w:color w:val="000000"/>
-          <w:u w:val="single"/>
-        </w:rPr>
-        <w:t xml:space="preserve"> </w:t>
-      </w:r>
-      <w:r>
-        <w:rPr>
-          <w:rFonts w:ascii="Times New Roman" w:eastAsia="Times New Roman" w:hAnsi="Times New Roman" w:cs="Times New Roman"/>
-          <w:iCs/>
-          <w:color w:val="000000"/>
-        </w:rPr>
-        <w:t>(3h30)</w:t>
+        </w:rPr>
+      </w:pPr>
+      <w:r>
+        <w:rPr>
+          <w:rFonts w:ascii="Times New Roman" w:eastAsia="Times New Roman" w:hAnsi="Times New Roman" w:cs="Times New Roman"/>
+          <w:b/>
+          <w:iCs/>
+          <w:color w:val="000000"/>
+        </w:rPr>
+        <w:t xml:space="preserve">Fonctions </w:t>
+      </w:r>
+      <w:r>
+        <w:rPr>
+          <w:rFonts w:ascii="Times New Roman" w:eastAsia="Times New Roman" w:hAnsi="Times New Roman" w:cs="Times New Roman"/>
+          <w:b/>
+          <w:iCs/>
+          <w:color w:val="000000"/>
+        </w:rPr>
+        <w:t>Impléme</w:t>
+      </w:r>
+      <w:r>
+        <w:rPr>
+          <w:rFonts w:ascii="Times New Roman" w:eastAsia="Times New Roman" w:hAnsi="Times New Roman" w:cs="Times New Roman"/>
+          <w:b/>
+          <w:iCs/>
+          <w:color w:val="000000"/>
+        </w:rPr>
+        <w:t>nté</w:t>
+      </w:r>
+      <w:r>
+        <w:rPr>
+          <w:rFonts w:ascii="Times New Roman" w:eastAsia="Times New Roman" w:hAnsi="Times New Roman" w:cs="Times New Roman"/>
+          <w:b/>
+          <w:iCs/>
+          <w:color w:val="000000"/>
+        </w:rPr>
+        <w:t>es</w:t>
+      </w:r>
+      <w:r>
+        <w:rPr>
+          <w:rFonts w:ascii="Times New Roman" w:eastAsia="Times New Roman" w:hAnsi="Times New Roman" w:cs="Times New Roman"/>
+          <w:b/>
+          <w:iCs/>
+          <w:color w:val="000000"/>
+        </w:rPr>
+        <w:t>, documenté</w:t>
+      </w:r>
+      <w:r>
+        <w:rPr>
+          <w:rFonts w:ascii="Times New Roman" w:eastAsia="Times New Roman" w:hAnsi="Times New Roman" w:cs="Times New Roman"/>
+          <w:b/>
+          <w:iCs/>
+          <w:color w:val="000000"/>
+        </w:rPr>
+        <w:t>es</w:t>
+      </w:r>
+      <w:r>
+        <w:rPr>
+          <w:rFonts w:ascii="Times New Roman" w:eastAsia="Times New Roman" w:hAnsi="Times New Roman" w:cs="Times New Roman"/>
+          <w:b/>
+          <w:iCs/>
+          <w:color w:val="000000"/>
+        </w:rPr>
+        <w:t xml:space="preserve"> et</w:t>
+      </w:r>
+      <w:r>
+        <w:rPr>
+          <w:rFonts w:ascii="Times New Roman" w:eastAsia="Times New Roman" w:hAnsi="Times New Roman" w:cs="Times New Roman"/>
+          <w:b/>
+          <w:iCs/>
+          <w:color w:val="000000"/>
+        </w:rPr>
+        <w:t xml:space="preserve"> testé</w:t>
+      </w:r>
+      <w:r>
+        <w:rPr>
+          <w:rFonts w:ascii="Times New Roman" w:eastAsia="Times New Roman" w:hAnsi="Times New Roman" w:cs="Times New Roman"/>
+          <w:b/>
+          <w:iCs/>
+          <w:color w:val="000000"/>
+        </w:rPr>
+        <w:t>es</w:t>
+      </w:r>
+      <w:r>
+        <w:rPr>
+          <w:rFonts w:ascii="Times New Roman" w:eastAsia="Times New Roman" w:hAnsi="Times New Roman" w:cs="Times New Roman"/>
+          <w:iCs/>
+          <w:color w:val="000000"/>
+        </w:rPr>
+        <w:t xml:space="preserve"> : </w:t>
       </w:r>
     </w:p>
     <w:p>
@@ -238,7 +298,7 @@
           <w:iCs/>
           <w:color w:val="000000"/>
         </w:rPr>
-        <w:t>(Matin)</w:t>
+        <w:t>plateauVide,</w:t>
       </w:r>
       <w:r>
         <w:rPr>
@@ -247,46 +307,6 @@
           <w:color w:val="000000"/>
         </w:rPr>
         <w:t xml:space="preserve"> </w:t>
-      </w:r>
-      <w:r>
-        <w:rPr>
-          <w:rFonts w:ascii="Times New Roman" w:eastAsia="Times New Roman" w:hAnsi="Times New Roman" w:cs="Times New Roman"/>
-          <w:iCs/>
-          <w:color w:val="000000"/>
-        </w:rPr>
-        <w:t>Implantation et documentation des fonctions plateauVide,</w:t>
-      </w:r>
-      <w:r>
-        <w:rPr>
-          <w:rFonts w:ascii="Times New Roman" w:eastAsia="Times New Roman" w:hAnsi="Times New Roman" w:cs="Times New Roman"/>
-          <w:iCs/>
-          <w:color w:val="000000"/>
-        </w:rPr>
-        <w:t xml:space="preserve"> NumberGenerator</w:t>
-      </w:r>
-      <w:r>
-        <w:rPr>
-          <w:rFonts w:ascii="Times New Roman" w:eastAsia="Times New Roman" w:hAnsi="Times New Roman" w:cs="Times New Roman"/>
-          <w:iCs/>
-          <w:color w:val="000000"/>
-        </w:rPr>
-        <w:t>, plateauInitial, tireDeuxOuQuatre</w:t>
-      </w:r>
-      <w:r>
-        <w:rPr>
-          <w:rFonts w:ascii="Times New Roman" w:eastAsia="Times New Roman" w:hAnsi="Times New Roman" w:cs="Times New Roman"/>
-          <w:iCs/>
-          <w:color w:val="000000"/>
-        </w:rPr>
-        <w:t>, dessine</w:t>
-      </w:r>
-      <w:r>
-        <w:rPr>
-          <w:rFonts w:ascii="Times New Roman" w:eastAsia="Times New Roman" w:hAnsi="Times New Roman" w:cs="Times New Roman"/>
-          <w:iCs/>
-          <w:color w:val="000000"/>
-        </w:rPr>
-        <w:t>.</w:t>
       </w:r>
     </w:p>
     <w:p>
@@ -311,47 +331,15 @@
           <w:iCs/>
           <w:color w:val="000000"/>
         </w:rPr>
-        <w:t>Note : Toutes les fonctions marchent dans plusieurs cas, cependant, j’</w:t>
-      </w:r>
-      <w:r>
-        <w:rPr>
-          <w:rFonts w:ascii="Times New Roman" w:eastAsia="Times New Roman" w:hAnsi="Times New Roman" w:cs="Times New Roman"/>
-          <w:iCs/>
-          <w:color w:val="000000"/>
-        </w:rPr>
-        <w:t>ai implanté</w:t>
-      </w:r>
-      <w:r>
-        <w:rPr>
-          <w:rFonts w:ascii="Times New Roman" w:eastAsia="Times New Roman" w:hAnsi="Times New Roman" w:cs="Times New Roman"/>
-          <w:iCs/>
-          <w:color w:val="000000"/>
-        </w:rPr>
-        <w:t xml:space="preserve"> fonction dessine plateau</w:t>
-      </w:r>
-      <w:r>
-        <w:rPr>
-          <w:rFonts w:ascii="Times New Roman" w:eastAsia="Times New Roman" w:hAnsi="Times New Roman" w:cs="Times New Roman"/>
-          <w:iCs/>
-          <w:color w:val="000000"/>
-        </w:rPr>
-        <w:t xml:space="preserve"> avec un type </w:t>
-      </w:r>
-      <w:r>
-        <w:rPr>
-          <w:rFonts w:ascii="Times New Roman" w:eastAsia="Times New Roman" w:hAnsi="Times New Roman" w:cs="Times New Roman"/>
-          <w:iCs/>
-          <w:color w:val="000000"/>
-        </w:rPr>
-        <w:t>de sortie void, et des couts en sortie car je n’arrivai pas encore à très bien utiliser la bibliothèque sstream</w:t>
-      </w:r>
-      <w:r>
-        <w:rPr>
-          <w:rFonts w:ascii="Times New Roman" w:eastAsia="Times New Roman" w:hAnsi="Times New Roman" w:cs="Times New Roman"/>
-          <w:iCs/>
-          <w:color w:val="000000"/>
-        </w:rPr>
-        <w:t>.</w:t>
+        <w:t>NumberGenerator</w:t>
+      </w:r>
+      <w:r>
+        <w:rPr>
+          <w:rFonts w:ascii="Times New Roman" w:eastAsia="Times New Roman" w:hAnsi="Times New Roman" w:cs="Times New Roman"/>
+          <w:iCs/>
+          <w:color w:val="000000"/>
+        </w:rPr>
+        <w:t xml:space="preserve">, </w:t>
       </w:r>
     </w:p>
     <w:p>
@@ -376,95 +364,326 @@
           <w:iCs/>
           <w:color w:val="000000"/>
         </w:rPr>
-        <w:t xml:space="preserve">(Soir) Implantation de la fonction dessine avec une sortie de fonction </w:t>
-      </w:r>
-      <w:r>
-        <w:rPr>
-          <w:rFonts w:ascii="Times New Roman" w:eastAsia="Times New Roman" w:hAnsi="Times New Roman" w:cs="Times New Roman"/>
-          <w:iCs/>
-          <w:color w:val="000000"/>
-        </w:rPr>
-        <w:t xml:space="preserve">type </w:t>
-      </w:r>
-      <w:r>
-        <w:rPr>
-          <w:rFonts w:ascii="Times New Roman" w:eastAsia="Times New Roman" w:hAnsi="Times New Roman" w:cs="Times New Roman"/>
-          <w:iCs/>
-          <w:color w:val="000000"/>
-        </w:rPr>
-        <w:t xml:space="preserve">String. </w:t>
-      </w:r>
-      <w:r>
-        <w:rPr>
-          <w:rFonts w:ascii="Times New Roman" w:eastAsia="Times New Roman" w:hAnsi="Times New Roman" w:cs="Times New Roman"/>
-          <w:iCs/>
-          <w:color w:val="000000"/>
-        </w:rPr>
-        <w:t>Après une documentation sur le forum de « Stack Overflow », j’ai pu utiliser la bibliothèque sstream et j’ai appris l’</w:t>
-      </w:r>
-      <w:r>
-        <w:rPr>
-          <w:rFonts w:ascii="Times New Roman" w:eastAsia="Times New Roman" w:hAnsi="Times New Roman" w:cs="Times New Roman"/>
-          <w:iCs/>
-          <w:color w:val="000000"/>
-        </w:rPr>
-        <w:t>existe</w:t>
-      </w:r>
-      <w:r>
-        <w:rPr>
-          <w:rFonts w:ascii="Times New Roman" w:eastAsia="Times New Roman" w:hAnsi="Times New Roman" w:cs="Times New Roman"/>
-          <w:iCs/>
-          <w:color w:val="000000"/>
-        </w:rPr>
-        <w:t>nce de la bibliothèque string</w:t>
-      </w:r>
-      <w:r>
-        <w:rPr>
-          <w:rFonts w:ascii="Times New Roman" w:eastAsia="Times New Roman" w:hAnsi="Times New Roman" w:cs="Times New Roman"/>
-          <w:iCs/>
-          <w:color w:val="000000"/>
-        </w:rPr>
-        <w:t xml:space="preserve">. Cependant, chaque </w:t>
-      </w:r>
-      <w:r>
-        <w:rPr>
-          <w:rFonts w:ascii="Times New Roman" w:eastAsia="Times New Roman" w:hAnsi="Times New Roman" w:cs="Times New Roman"/>
-          <w:iCs/>
-          <w:color w:val="000000"/>
-        </w:rPr>
-        <w:t>nombre</w:t>
-      </w:r>
-      <w:r>
-        <w:rPr>
-          <w:rFonts w:ascii="Times New Roman" w:eastAsia="Times New Roman" w:hAnsi="Times New Roman" w:cs="Times New Roman"/>
-          <w:iCs/>
-          <w:color w:val="000000"/>
-        </w:rPr>
-        <w:t xml:space="preserve"> dans les cases décale</w:t>
-      </w:r>
-      <w:r>
-        <w:rPr>
-          <w:rFonts w:ascii="Times New Roman" w:eastAsia="Times New Roman" w:hAnsi="Times New Roman" w:cs="Times New Roman"/>
-          <w:iCs/>
-          <w:color w:val="000000"/>
-        </w:rPr>
-        <w:t xml:space="preserve"> encore le tableau en fonction de la taille que prend le nombre</w:t>
-      </w:r>
-      <w:r>
-        <w:rPr>
-          <w:rFonts w:ascii="Times New Roman" w:eastAsia="Times New Roman" w:hAnsi="Times New Roman" w:cs="Times New Roman"/>
-          <w:iCs/>
-          <w:color w:val="000000"/>
-        </w:rPr>
-        <w:t>.</w:t>
-      </w:r>
-      <w:r>
-        <w:rPr>
-          <w:rFonts w:ascii="Times New Roman" w:eastAsia="Times New Roman" w:hAnsi="Times New Roman" w:cs="Times New Roman"/>
-          <w:iCs/>
-          <w:color w:val="000000"/>
-        </w:rPr>
-        <w:t xml:space="preserve"> </w:t>
+        <w:t xml:space="preserve">plateauInitial, </w:t>
+      </w:r>
+    </w:p>
+    <w:p>
+      <w:pPr>
+        <w:pStyle w:val="ListParagraph"/>
+        <w:numPr>
+          <w:ilvl w:val="2"/>
+          <w:numId w:val="3"/>
+        </w:numPr>
+        <w:spacing w:before="153"/>
+        <w:outlineLvl w:val="1"/>
+        <w:rPr>
+          <w:rFonts w:ascii="Times New Roman" w:eastAsia="Times New Roman" w:hAnsi="Times New Roman" w:cs="Times New Roman"/>
+          <w:i/>
+          <w:iCs/>
+          <w:color w:val="000000"/>
+        </w:rPr>
+      </w:pPr>
+      <w:r>
+        <w:rPr>
+          <w:rFonts w:ascii="Times New Roman" w:eastAsia="Times New Roman" w:hAnsi="Times New Roman" w:cs="Times New Roman"/>
+          <w:iCs/>
+          <w:color w:val="000000"/>
+        </w:rPr>
+        <w:t>tireDeuxOuQuatre</w:t>
+      </w:r>
+    </w:p>
+    <w:p>
+      <w:pPr>
+        <w:pStyle w:val="ListParagraph"/>
+        <w:numPr>
+          <w:ilvl w:val="2"/>
+          <w:numId w:val="3"/>
+        </w:numPr>
+        <w:spacing w:before="153"/>
+        <w:outlineLvl w:val="1"/>
+        <w:rPr>
+          <w:rFonts w:ascii="Times New Roman" w:eastAsia="Times New Roman" w:hAnsi="Times New Roman" w:cs="Times New Roman"/>
+          <w:i/>
+          <w:iCs/>
+          <w:color w:val="000000"/>
+        </w:rPr>
+      </w:pPr>
+      <w:r>
+        <w:rPr>
+          <w:rFonts w:ascii="Times New Roman" w:eastAsia="Times New Roman" w:hAnsi="Times New Roman" w:cs="Times New Roman"/>
+          <w:iCs/>
+          <w:color w:val="000000"/>
+        </w:rPr>
+        <w:t>deplacementGauche</w:t>
+      </w:r>
+    </w:p>
+    <w:p>
+      <w:pPr>
+        <w:pStyle w:val="ListParagraph"/>
+        <w:numPr>
+          <w:ilvl w:val="2"/>
+          <w:numId w:val="3"/>
+        </w:numPr>
+        <w:spacing w:before="153"/>
+        <w:outlineLvl w:val="1"/>
+        <w:rPr>
+          <w:rFonts w:ascii="Times New Roman" w:eastAsia="Times New Roman" w:hAnsi="Times New Roman" w:cs="Times New Roman"/>
+          <w:i/>
+          <w:iCs/>
+          <w:color w:val="000000"/>
+        </w:rPr>
+      </w:pPr>
+      <w:r>
+        <w:rPr>
+          <w:rFonts w:ascii="Times New Roman" w:eastAsia="Times New Roman" w:hAnsi="Times New Roman" w:cs="Times New Roman"/>
+          <w:iCs/>
+          <w:color w:val="000000"/>
+        </w:rPr>
+        <w:t>deplacementDroite</w:t>
+      </w:r>
+    </w:p>
+    <w:p>
+      <w:pPr>
+        <w:pStyle w:val="ListParagraph"/>
+        <w:numPr>
+          <w:ilvl w:val="2"/>
+          <w:numId w:val="3"/>
+        </w:numPr>
+        <w:spacing w:before="153"/>
+        <w:outlineLvl w:val="1"/>
+        <w:rPr>
+          <w:rFonts w:ascii="Times New Roman" w:eastAsia="Times New Roman" w:hAnsi="Times New Roman" w:cs="Times New Roman"/>
+          <w:i/>
+          <w:iCs/>
+          <w:color w:val="000000"/>
+        </w:rPr>
+      </w:pPr>
+      <w:r>
+        <w:rPr>
+          <w:rFonts w:ascii="Times New Roman" w:eastAsia="Times New Roman" w:hAnsi="Times New Roman" w:cs="Times New Roman"/>
+          <w:iCs/>
+          <w:color w:val="000000"/>
+        </w:rPr>
+        <w:t>deplacementHaut</w:t>
+      </w:r>
+    </w:p>
+    <w:p>
+      <w:pPr>
+        <w:pStyle w:val="ListParagraph"/>
+        <w:numPr>
+          <w:ilvl w:val="2"/>
+          <w:numId w:val="3"/>
+        </w:numPr>
+        <w:spacing w:before="153"/>
+        <w:outlineLvl w:val="1"/>
+        <w:rPr>
+          <w:rFonts w:ascii="Times New Roman" w:eastAsia="Times New Roman" w:hAnsi="Times New Roman" w:cs="Times New Roman"/>
+          <w:i/>
+          <w:iCs/>
+          <w:color w:val="000000"/>
+        </w:rPr>
+      </w:pPr>
+      <w:r>
+        <w:rPr>
+          <w:rFonts w:ascii="Times New Roman" w:eastAsia="Times New Roman" w:hAnsi="Times New Roman" w:cs="Times New Roman"/>
+          <w:iCs/>
+          <w:color w:val="000000"/>
+        </w:rPr>
+        <w:t>deplacementBas</w:t>
+      </w:r>
+    </w:p>
+    <w:p>
+      <w:pPr>
+        <w:pStyle w:val="ListParagraph"/>
+        <w:numPr>
+          <w:ilvl w:val="3"/>
+          <w:numId w:val="3"/>
+        </w:numPr>
+        <w:spacing w:before="153"/>
+        <w:outlineLvl w:val="1"/>
+        <w:rPr>
+          <w:rFonts w:ascii="Times New Roman" w:eastAsia="Times New Roman" w:hAnsi="Times New Roman" w:cs="Times New Roman"/>
+          <w:i/>
+          <w:iCs/>
+          <w:color w:val="000000"/>
+          <w:u w:val="single"/>
+        </w:rPr>
+      </w:pPr>
+      <w:r>
+        <w:rPr>
+          <w:rFonts w:ascii="Times New Roman" w:eastAsia="Times New Roman" w:hAnsi="Times New Roman" w:cs="Times New Roman"/>
+          <w:i/>
+          <w:iCs/>
+          <w:color w:val="000000"/>
+          <w:u w:val="single"/>
+        </w:rPr>
+        <w:t>Fonctions associé au déplacements :</w:t>
+      </w:r>
+    </w:p>
+    <w:p>
+      <w:pPr>
+        <w:pStyle w:val="ListParagraph"/>
+        <w:numPr>
+          <w:ilvl w:val="3"/>
+          <w:numId w:val="3"/>
+        </w:numPr>
+        <w:spacing w:before="153"/>
+        <w:outlineLvl w:val="1"/>
+        <w:rPr>
+          <w:rFonts w:ascii="Times New Roman" w:eastAsia="Times New Roman" w:hAnsi="Times New Roman" w:cs="Times New Roman"/>
+          <w:i/>
+          <w:iCs/>
+          <w:color w:val="000000"/>
+        </w:rPr>
+      </w:pPr>
+      <w:r>
+        <w:rPr>
+          <w:rFonts w:ascii="Times New Roman" w:eastAsia="Times New Roman" w:hAnsi="Times New Roman" w:cs="Times New Roman"/>
+          <w:iCs/>
+          <w:color w:val="000000"/>
+        </w:rPr>
+        <w:t>deplacementGauche_sansCombi</w:t>
+      </w:r>
+    </w:p>
+    <w:p>
+      <w:pPr>
+        <w:pStyle w:val="ListParagraph"/>
+        <w:numPr>
+          <w:ilvl w:val="3"/>
+          <w:numId w:val="3"/>
+        </w:numPr>
+        <w:spacing w:before="153"/>
+        <w:outlineLvl w:val="1"/>
+        <w:rPr>
+          <w:rFonts w:ascii="Times New Roman" w:eastAsia="Times New Roman" w:hAnsi="Times New Roman" w:cs="Times New Roman"/>
+          <w:i/>
+          <w:iCs/>
+          <w:color w:val="000000"/>
+        </w:rPr>
+      </w:pPr>
+      <w:r>
+        <w:rPr>
+          <w:rFonts w:ascii="Times New Roman" w:eastAsia="Times New Roman" w:hAnsi="Times New Roman" w:cs="Times New Roman"/>
+          <w:iCs/>
+          <w:color w:val="000000"/>
+        </w:rPr>
+        <w:t>deplacementHaut_sansCombi</w:t>
+      </w:r>
+    </w:p>
+    <w:p>
+      <w:pPr>
+        <w:pStyle w:val="ListParagraph"/>
+        <w:numPr>
+          <w:ilvl w:val="3"/>
+          <w:numId w:val="3"/>
+        </w:numPr>
+        <w:spacing w:before="153"/>
+        <w:outlineLvl w:val="1"/>
+        <w:rPr>
+          <w:rFonts w:ascii="Times New Roman" w:eastAsia="Times New Roman" w:hAnsi="Times New Roman" w:cs="Times New Roman"/>
+          <w:i/>
+          <w:iCs/>
+          <w:color w:val="000000"/>
+        </w:rPr>
+      </w:pPr>
+      <w:r>
+        <w:rPr>
+          <w:rFonts w:ascii="Times New Roman" w:eastAsia="Times New Roman" w:hAnsi="Times New Roman" w:cs="Times New Roman"/>
+          <w:iCs/>
+          <w:color w:val="000000"/>
+        </w:rPr>
+        <w:t>combineCase</w:t>
+      </w:r>
+      <w:r>
+        <w:rPr>
+          <w:rFonts w:ascii="Times New Roman" w:eastAsia="Times New Roman" w:hAnsi="Times New Roman" w:cs="Times New Roman"/>
+          <w:iCs/>
+          <w:color w:val="000000"/>
+        </w:rPr>
+        <w:t>s</w:t>
+      </w:r>
+      <w:r>
+        <w:rPr>
+          <w:rFonts w:ascii="Times New Roman" w:eastAsia="Times New Roman" w:hAnsi="Times New Roman" w:cs="Times New Roman"/>
+          <w:iCs/>
+          <w:color w:val="000000"/>
+        </w:rPr>
+        <w:t>_gauche</w:t>
+      </w:r>
+    </w:p>
+    <w:p>
+      <w:pPr>
+        <w:pStyle w:val="ListParagraph"/>
+        <w:numPr>
+          <w:ilvl w:val="3"/>
+          <w:numId w:val="3"/>
+        </w:numPr>
+        <w:spacing w:before="153"/>
+        <w:outlineLvl w:val="1"/>
+        <w:rPr>
+          <w:rFonts w:ascii="Times New Roman" w:eastAsia="Times New Roman" w:hAnsi="Times New Roman" w:cs="Times New Roman"/>
+          <w:i/>
+          <w:iCs/>
+          <w:color w:val="000000"/>
+        </w:rPr>
+      </w:pPr>
+      <w:r>
+        <w:rPr>
+          <w:rFonts w:ascii="Times New Roman" w:eastAsia="Times New Roman" w:hAnsi="Times New Roman" w:cs="Times New Roman"/>
+          <w:iCs/>
+          <w:color w:val="000000"/>
+        </w:rPr>
+        <w:t>combineCases_haut</w:t>
+      </w:r>
+    </w:p>
+    <w:p>
+      <w:pPr>
+        <w:pStyle w:val="ListParagraph"/>
+        <w:numPr>
+          <w:ilvl w:val="3"/>
+          <w:numId w:val="3"/>
+        </w:numPr>
+        <w:spacing w:before="153"/>
+        <w:outlineLvl w:val="1"/>
+        <w:rPr>
+          <w:rFonts w:ascii="Times New Roman" w:eastAsia="Times New Roman" w:hAnsi="Times New Roman" w:cs="Times New Roman"/>
+          <w:i/>
+          <w:iCs/>
+          <w:color w:val="000000"/>
+        </w:rPr>
+      </w:pPr>
+      <w:r>
+        <w:rPr>
+          <w:rFonts w:ascii="Times New Roman" w:eastAsia="Times New Roman" w:hAnsi="Times New Roman" w:cs="Times New Roman"/>
+          <w:iCs/>
+          <w:color w:val="000000"/>
+        </w:rPr>
+        <w:t>flip_horizontal</w:t>
+      </w:r>
+    </w:p>
+    <w:p>
+      <w:pPr>
+        <w:pStyle w:val="ListParagraph"/>
+        <w:numPr>
+          <w:ilvl w:val="3"/>
+          <w:numId w:val="3"/>
+        </w:numPr>
+        <w:spacing w:before="153"/>
+        <w:outlineLvl w:val="1"/>
+        <w:rPr>
+          <w:rFonts w:ascii="Times New Roman" w:eastAsia="Times New Roman" w:hAnsi="Times New Roman" w:cs="Times New Roman"/>
+          <w:i/>
+          <w:iCs/>
+          <w:color w:val="000000"/>
+        </w:rPr>
+      </w:pPr>
+      <w:r>
+        <w:rPr>
+          <w:rFonts w:ascii="Times New Roman" w:eastAsia="Times New Roman" w:hAnsi="Times New Roman" w:cs="Times New Roman"/>
+          <w:iCs/>
+          <w:color w:val="000000"/>
+        </w:rPr>
+        <w:t>flip_vertical</w:t>
       </w:r>
     </w:p>
     <w:p>
@@ -481,36 +700,49 @@
           <w:i/>
           <w:iCs/>
           <w:color w:val="000000"/>
-          <w:u w:val="single"/>
-        </w:rPr>
-      </w:pPr>
-      <w:r>
-        <w:rPr>
-          <w:rFonts w:ascii="Times New Roman" w:eastAsia="Times New Roman" w:hAnsi="Times New Roman" w:cs="Times New Roman"/>
-          <w:i/>
-          <w:iCs/>
-          <w:color w:val="000000"/>
-          <w:u w:val="single"/>
-        </w:rPr>
-        <w:t xml:space="preserve">Jeudi 11 </w:t>
-      </w:r>
-      <w:r>
-        <w:rPr>
-          <w:rFonts w:ascii="Times New Roman" w:eastAsia="Times New Roman" w:hAnsi="Times New Roman" w:cs="Times New Roman"/>
-          <w:i/>
-          <w:iCs/>
-          <w:color w:val="000000"/>
-          <w:u w:val="single"/>
-        </w:rPr>
-        <w:t>Novembre 2021 :</w:t>
-      </w:r>
-      <w:r>
-        <w:rPr>
-          <w:rFonts w:ascii="Times New Roman" w:eastAsia="Times New Roman" w:hAnsi="Times New Roman" w:cs="Times New Roman"/>
-          <w:i/>
-          <w:iCs/>
-          <w:color w:val="000000"/>
-          <w:u w:val="single"/>
+        </w:rPr>
+      </w:pPr>
+      <w:r>
+        <w:rPr>
+          <w:rFonts w:ascii="Times New Roman" w:eastAsia="Times New Roman" w:hAnsi="Times New Roman" w:cs="Times New Roman"/>
+          <w:b/>
+          <w:iCs/>
+          <w:color w:val="000000"/>
+        </w:rPr>
+        <w:t>Implémenté</w:t>
+      </w:r>
+      <w:r>
+        <w:rPr>
+          <w:rFonts w:ascii="Times New Roman" w:eastAsia="Times New Roman" w:hAnsi="Times New Roman" w:cs="Times New Roman"/>
+          <w:b/>
+          <w:iCs/>
+          <w:color w:val="000000"/>
+        </w:rPr>
+        <w:t> </w:t>
+      </w:r>
+      <w:r>
+        <w:rPr>
+          <w:rFonts w:ascii="Times New Roman" w:eastAsia="Times New Roman" w:hAnsi="Times New Roman" w:cs="Times New Roman"/>
+          <w:b/>
+          <w:iCs/>
+          <w:color w:val="000000"/>
+        </w:rPr>
+        <w:t>et documenté</w:t>
+      </w:r>
+      <w:r>
+        <w:rPr>
+          <w:rFonts w:ascii="Times New Roman" w:eastAsia="Times New Roman" w:hAnsi="Times New Roman" w:cs="Times New Roman"/>
+          <w:iCs/>
+          <w:color w:val="000000"/>
+        </w:rPr>
+        <w:t>:</w:t>
+      </w:r>
+      <w:r>
+        <w:rPr>
+          <w:rFonts w:ascii="Times New Roman" w:eastAsia="Times New Roman" w:hAnsi="Times New Roman" w:cs="Times New Roman"/>
+          <w:i/>
+          <w:iCs/>
+          <w:color w:val="000000"/>
         </w:rPr>
         <w:t xml:space="preserve"> </w:t>
       </w:r>
@@ -520,14 +752,28 @@
           <w:iCs/>
           <w:color w:val="000000"/>
         </w:rPr>
-        <w:t>(4h)</w:t>
-      </w:r>
+        <w:t xml:space="preserve">dessine </w:t>
+      </w:r>
+    </w:p>
+    <w:p>
+      <w:pPr>
+        <w:pStyle w:val="ListParagraph"/>
+        <w:spacing w:before="153"/>
+        <w:ind w:left="1440"/>
+        <w:outlineLvl w:val="1"/>
+        <w:rPr>
+          <w:rFonts w:ascii="Times New Roman" w:eastAsia="Times New Roman" w:hAnsi="Times New Roman" w:cs="Times New Roman"/>
+          <w:i/>
+          <w:iCs/>
+          <w:color w:val="000000"/>
+        </w:rPr>
+      </w:pPr>
     </w:p>
     <w:p>
       <w:pPr>
         <w:pStyle w:val="ListParagraph"/>
         <w:numPr>
-          <w:ilvl w:val="2"/>
+          <w:ilvl w:val="1"/>
           <w:numId w:val="3"/>
         </w:numPr>
         <w:spacing w:before="153"/>
@@ -537,39 +783,39 @@
           <w:i/>
           <w:iCs/>
           <w:color w:val="000000"/>
-          <w:u w:val="single"/>
-        </w:rPr>
-      </w:pPr>
-      <w:r>
-        <w:rPr>
-          <w:rFonts w:ascii="Times New Roman" w:eastAsia="Times New Roman" w:hAnsi="Times New Roman" w:cs="Times New Roman"/>
-          <w:iCs/>
-          <w:color w:val="000000"/>
-        </w:rPr>
-        <w:t xml:space="preserve">Implémentation des Fonctions déplacement </w:t>
-      </w:r>
-      <w:r>
-        <w:rPr>
-          <w:rFonts w:ascii="Times New Roman" w:eastAsia="Times New Roman" w:hAnsi="Times New Roman" w:cs="Times New Roman"/>
-          <w:iCs/>
-          <w:color w:val="000000"/>
-        </w:rPr>
-        <w:t>haut, bas, gauche et droite.</w:t>
-      </w:r>
-      <w:r>
-        <w:rPr>
-          <w:rFonts w:ascii="Times New Roman" w:eastAsia="Times New Roman" w:hAnsi="Times New Roman" w:cs="Times New Roman"/>
-          <w:iCs/>
-          <w:color w:val="000000"/>
-        </w:rPr>
-        <w:t xml:space="preserve"> </w:t>
+        </w:rPr>
+      </w:pPr>
+      <w:r>
+        <w:rPr>
+          <w:rFonts w:ascii="Times New Roman" w:eastAsia="Times New Roman" w:hAnsi="Times New Roman" w:cs="Times New Roman"/>
+          <w:iCs/>
+          <w:color w:val="000000"/>
+        </w:rPr>
+        <w:t>0</w:t>
+      </w:r>
+      <w:r>
+        <w:rPr>
+          <w:rFonts w:ascii="Times New Roman" w:eastAsia="Times New Roman" w:hAnsi="Times New Roman" w:cs="Times New Roman"/>
+          <w:i/>
+          <w:iCs/>
+          <w:color w:val="000000"/>
+        </w:rPr>
+        <w:t>.</w:t>
+      </w:r>
+      <w:r>
+        <w:rPr>
+          <w:rFonts w:ascii="Times New Roman" w:eastAsia="Times New Roman" w:hAnsi="Times New Roman" w:cs="Times New Roman"/>
+          <w:iCs/>
+          <w:color w:val="000000"/>
+        </w:rPr>
+        <w:t>1 réalisé</w:t>
       </w:r>
     </w:p>
     <w:p>
       <w:pPr>
         <w:pStyle w:val="ListParagraph"/>
         <w:numPr>
-          <w:ilvl w:val="2"/>
+          <w:ilvl w:val="1"/>
           <w:numId w:val="3"/>
         </w:numPr>
         <w:spacing w:before="153"/>
@@ -579,540 +825,65 @@
           <w:i/>
           <w:iCs/>
           <w:color w:val="000000"/>
-          <w:u w:val="single"/>
-        </w:rPr>
-      </w:pPr>
-      <w:r>
-        <w:rPr>
-          <w:rFonts w:ascii="Times New Roman" w:eastAsia="Times New Roman" w:hAnsi="Times New Roman" w:cs="Times New Roman"/>
-          <w:iCs/>
-          <w:color w:val="000000"/>
-        </w:rPr>
-        <w:t>Implémentation des fonctions supplémentaire pour « </w:t>
-      </w:r>
-      <w:r>
-        <w:rPr>
-          <w:rFonts w:ascii="Times New Roman" w:eastAsia="Times New Roman" w:hAnsi="Times New Roman" w:cs="Times New Roman"/>
-          <w:iCs/>
-          <w:color w:val="000000"/>
-        </w:rPr>
-        <w:t>simplifier</w:t>
-      </w:r>
-      <w:r>
-        <w:rPr>
-          <w:rFonts w:ascii="Times New Roman" w:eastAsia="Times New Roman" w:hAnsi="Times New Roman" w:cs="Times New Roman"/>
-          <w:iCs/>
-          <w:color w:val="000000"/>
-        </w:rPr>
-        <w:t xml:space="preserve"> » les fonctions de déplacement. </w:t>
-      </w:r>
-    </w:p>
-    <w:p>
-      <w:pPr>
-        <w:pStyle w:val="ListParagraph"/>
-        <w:spacing w:before="153"/>
-        <w:ind w:left="2160"/>
-        <w:outlineLvl w:val="1"/>
-        <w:rPr>
-          <w:rFonts w:ascii="Times New Roman" w:eastAsia="Times New Roman" w:hAnsi="Times New Roman" w:cs="Times New Roman"/>
-          <w:iCs/>
-          <w:color w:val="000000"/>
-        </w:rPr>
-      </w:pPr>
-      <w:r>
-        <w:rPr>
-          <w:rFonts w:ascii="Times New Roman" w:eastAsia="Times New Roman" w:hAnsi="Times New Roman" w:cs="Times New Roman"/>
-          <w:b/>
-          <w:iCs/>
-          <w:color w:val="000000"/>
-          <w:u w:val="single"/>
-        </w:rPr>
-        <w:t>Note</w:t>
-      </w:r>
-      <w:r>
-        <w:rPr>
-          <w:rFonts w:ascii="Times New Roman" w:eastAsia="Times New Roman" w:hAnsi="Times New Roman" w:cs="Times New Roman"/>
-          <w:iCs/>
-          <w:color w:val="000000"/>
-        </w:rPr>
-        <w:t> : Pour l’algorithme que j’ai utilisé je me suis basé sur une idée que j’avais déjà</w:t>
-      </w:r>
-      <w:r>
-        <w:rPr>
-          <w:rFonts w:ascii="Times New Roman" w:eastAsia="Times New Roman" w:hAnsi="Times New Roman" w:cs="Times New Roman"/>
-          <w:iCs/>
-          <w:color w:val="000000"/>
-        </w:rPr>
-        <w:t xml:space="preserve"> vu sur une chaine </w:t>
-      </w:r>
-      <w:r>
-        <w:rPr>
-          <w:rFonts w:ascii="Times New Roman" w:eastAsia="Times New Roman" w:hAnsi="Times New Roman" w:cs="Times New Roman"/>
-          <w:iCs/>
-          <w:color w:val="000000"/>
-        </w:rPr>
-        <w:t>YouTube</w:t>
-      </w:r>
-      <w:r>
-        <w:rPr>
-          <w:rFonts w:ascii="Times New Roman" w:eastAsia="Times New Roman" w:hAnsi="Times New Roman" w:cs="Times New Roman"/>
-          <w:iCs/>
-          <w:color w:val="000000"/>
-        </w:rPr>
-        <w:t xml:space="preserve"> (the Coding train)</w:t>
-      </w:r>
-      <w:r>
-        <w:rPr>
-          <w:rFonts w:ascii="Times New Roman" w:eastAsia="Times New Roman" w:hAnsi="Times New Roman" w:cs="Times New Roman"/>
-          <w:iCs/>
-          <w:color w:val="000000"/>
-        </w:rPr>
-        <w:t> ; qui avais l’idée de retourner le tableau sur lui-même pour le faire se déplacer à gauche ou à droite</w:t>
-      </w:r>
-      <w:r>
-        <w:rPr>
-          <w:rFonts w:ascii="Times New Roman" w:eastAsia="Times New Roman" w:hAnsi="Times New Roman" w:cs="Times New Roman"/>
-          <w:iCs/>
-          <w:color w:val="000000"/>
-        </w:rPr>
-        <w:t>.</w:t>
-      </w:r>
-      <w:r>
-        <w:rPr>
-          <w:rFonts w:ascii="Times New Roman" w:eastAsia="Times New Roman" w:hAnsi="Times New Roman" w:cs="Times New Roman"/>
-          <w:iCs/>
-          <w:color w:val="000000"/>
-        </w:rPr>
-        <w:t xml:space="preserve"> Dans son cas ; il </w:t>
-      </w:r>
-      <w:r>
-        <w:rPr>
-          <w:rFonts w:ascii="Times New Roman" w:eastAsia="Times New Roman" w:hAnsi="Times New Roman" w:cs="Times New Roman"/>
-          <w:iCs/>
-          <w:color w:val="000000"/>
-        </w:rPr>
-        <w:t>les avait</w:t>
-      </w:r>
-      <w:r>
-        <w:rPr>
-          <w:rFonts w:ascii="Times New Roman" w:eastAsia="Times New Roman" w:hAnsi="Times New Roman" w:cs="Times New Roman"/>
-          <w:iCs/>
-          <w:color w:val="000000"/>
-        </w:rPr>
-        <w:t xml:space="preserve"> implémenté</w:t>
-      </w:r>
-      <w:r>
-        <w:rPr>
-          <w:rFonts w:ascii="Times New Roman" w:eastAsia="Times New Roman" w:hAnsi="Times New Roman" w:cs="Times New Roman"/>
-          <w:iCs/>
-          <w:color w:val="000000"/>
-        </w:rPr>
-        <w:t>s</w:t>
-      </w:r>
-      <w:r>
-        <w:rPr>
-          <w:rFonts w:ascii="Times New Roman" w:eastAsia="Times New Roman" w:hAnsi="Times New Roman" w:cs="Times New Roman"/>
-          <w:iCs/>
-          <w:color w:val="000000"/>
-        </w:rPr>
-        <w:t xml:space="preserve"> en faisant une fonction qui retourne le tableau sur lui-même</w:t>
-      </w:r>
-      <w:r>
-        <w:rPr>
-          <w:rFonts w:ascii="Times New Roman" w:eastAsia="Times New Roman" w:hAnsi="Times New Roman" w:cs="Times New Roman"/>
-          <w:iCs/>
-          <w:color w:val="000000"/>
-        </w:rPr>
-        <w:t xml:space="preserve"> </w:t>
-      </w:r>
-      <w:r>
-        <w:rPr>
-          <w:rFonts w:ascii="Times New Roman" w:eastAsia="Times New Roman" w:hAnsi="Times New Roman" w:cs="Times New Roman"/>
-          <w:iCs/>
-          <w:color w:val="000000"/>
-        </w:rPr>
-        <w:t>et une fonction qui le « </w:t>
-      </w:r>
-      <w:r>
-        <w:rPr>
-          <w:rFonts w:ascii="Times New Roman" w:eastAsia="Times New Roman" w:hAnsi="Times New Roman" w:cs="Times New Roman"/>
-          <w:iCs/>
-          <w:color w:val="000000"/>
-        </w:rPr>
-        <w:t>R</w:t>
-      </w:r>
-      <w:r>
-        <w:rPr>
-          <w:rFonts w:ascii="Times New Roman" w:eastAsia="Times New Roman" w:hAnsi="Times New Roman" w:cs="Times New Roman"/>
-          <w:iCs/>
-          <w:color w:val="000000"/>
-        </w:rPr>
-        <w:t>otate » (tourne) à</w:t>
-      </w:r>
-      <w:r>
-        <w:rPr>
-          <w:rFonts w:ascii="Times New Roman" w:eastAsia="Times New Roman" w:hAnsi="Times New Roman" w:cs="Times New Roman"/>
-          <w:iCs/>
-          <w:color w:val="000000"/>
-        </w:rPr>
-        <w:t xml:space="preserve"> gauche</w:t>
-      </w:r>
-      <w:r>
-        <w:rPr>
-          <w:rFonts w:ascii="Times New Roman" w:eastAsia="Times New Roman" w:hAnsi="Times New Roman" w:cs="Times New Roman"/>
-          <w:iCs/>
-          <w:color w:val="000000"/>
-        </w:rPr>
-        <w:t>.</w:t>
-      </w:r>
-      <w:r>
-        <w:rPr>
-          <w:rFonts w:ascii="Times New Roman" w:eastAsia="Times New Roman" w:hAnsi="Times New Roman" w:cs="Times New Roman"/>
-          <w:iCs/>
-          <w:color w:val="000000"/>
-        </w:rPr>
-        <w:t xml:space="preserve"> Ainsi</w:t>
-      </w:r>
-      <w:r>
-        <w:rPr>
-          <w:rFonts w:ascii="Times New Roman" w:eastAsia="Times New Roman" w:hAnsi="Times New Roman" w:cs="Times New Roman"/>
-          <w:iCs/>
-          <w:color w:val="000000"/>
-        </w:rPr>
-        <w:t xml:space="preserve">, il sera possible de </w:t>
-      </w:r>
-      <w:r>
-        <w:rPr>
-          <w:rFonts w:ascii="Times New Roman" w:eastAsia="Times New Roman" w:hAnsi="Times New Roman" w:cs="Times New Roman"/>
-          <w:iCs/>
-          <w:color w:val="000000"/>
-        </w:rPr>
-        <w:t xml:space="preserve">déplacer le </w:t>
-      </w:r>
-      <w:r>
-        <w:rPr>
-          <w:rFonts w:ascii="Times New Roman" w:eastAsia="Times New Roman" w:hAnsi="Times New Roman" w:cs="Times New Roman"/>
-          <w:iCs/>
-          <w:color w:val="000000"/>
-        </w:rPr>
-        <w:t>plateau</w:t>
-      </w:r>
-      <w:r>
-        <w:rPr>
-          <w:rFonts w:ascii="Times New Roman" w:eastAsia="Times New Roman" w:hAnsi="Times New Roman" w:cs="Times New Roman"/>
-          <w:iCs/>
-          <w:color w:val="000000"/>
-        </w:rPr>
-        <w:t xml:space="preserve"> dans toutes les directions avec uniquement une seule fonction et le permet</w:t>
-      </w:r>
-      <w:r>
-        <w:rPr>
-          <w:rFonts w:ascii="Times New Roman" w:eastAsia="Times New Roman" w:hAnsi="Times New Roman" w:cs="Times New Roman"/>
-          <w:iCs/>
-          <w:color w:val="000000"/>
-        </w:rPr>
-        <w:t>t</w:t>
-      </w:r>
-      <w:r>
-        <w:rPr>
-          <w:rFonts w:ascii="Times New Roman" w:eastAsia="Times New Roman" w:hAnsi="Times New Roman" w:cs="Times New Roman"/>
-          <w:iCs/>
-          <w:color w:val="000000"/>
-        </w:rPr>
-        <w:t>re de se déplacer dans toutes les directions grâce aux fonction</w:t>
-      </w:r>
-      <w:r>
-        <w:rPr>
-          <w:rFonts w:ascii="Times New Roman" w:eastAsia="Times New Roman" w:hAnsi="Times New Roman" w:cs="Times New Roman"/>
-          <w:iCs/>
-          <w:color w:val="000000"/>
-        </w:rPr>
-        <w:t>s</w:t>
-      </w:r>
-      <w:r>
-        <w:rPr>
-          <w:rFonts w:ascii="Times New Roman" w:eastAsia="Times New Roman" w:hAnsi="Times New Roman" w:cs="Times New Roman"/>
-          <w:iCs/>
-          <w:color w:val="000000"/>
-        </w:rPr>
-        <w:t xml:space="preserve"> pour retourner le plateau sur lui-même et le </w:t>
-      </w:r>
-      <w:r>
-        <w:rPr>
-          <w:rFonts w:ascii="Times New Roman" w:eastAsia="Times New Roman" w:hAnsi="Times New Roman" w:cs="Times New Roman"/>
-          <w:iCs/>
-          <w:color w:val="000000"/>
-        </w:rPr>
-        <w:t xml:space="preserve">tourner. </w:t>
-      </w:r>
-    </w:p>
-    <w:p>
-      <w:pPr>
-        <w:pStyle w:val="ListParagraph"/>
-        <w:spacing w:before="153"/>
-        <w:ind w:left="2160"/>
-        <w:outlineLvl w:val="1"/>
-        <w:rPr>
-          <w:rFonts w:ascii="Times New Roman" w:eastAsia="Times New Roman" w:hAnsi="Times New Roman" w:cs="Times New Roman"/>
-          <w:iCs/>
-          <w:color w:val="000000"/>
-        </w:rPr>
-      </w:pPr>
-      <w:r>
-        <w:rPr>
-          <w:rFonts w:ascii="Times New Roman" w:eastAsia="Times New Roman" w:hAnsi="Times New Roman" w:cs="Times New Roman"/>
-          <w:b/>
-          <w:iCs/>
-          <w:color w:val="000000"/>
-          <w:u w:val="single"/>
-        </w:rPr>
-        <w:t>Dans mon cas </w:t>
-      </w:r>
-      <w:r>
-        <w:rPr>
-          <w:rFonts w:ascii="Times New Roman" w:eastAsia="Times New Roman" w:hAnsi="Times New Roman" w:cs="Times New Roman"/>
-          <w:i/>
-          <w:iCs/>
-          <w:color w:val="000000"/>
-          <w:u w:val="single"/>
-        </w:rPr>
-        <w:t>:</w:t>
-      </w:r>
-      <w:r>
-        <w:rPr>
-          <w:rFonts w:ascii="Times New Roman" w:eastAsia="Times New Roman" w:hAnsi="Times New Roman" w:cs="Times New Roman"/>
-          <w:iCs/>
-          <w:color w:val="000000"/>
-        </w:rPr>
-        <w:t xml:space="preserve"> </w:t>
-      </w:r>
-      <w:r>
-        <w:rPr>
-          <w:rFonts w:ascii="Times New Roman" w:eastAsia="Times New Roman" w:hAnsi="Times New Roman" w:cs="Times New Roman"/>
-          <w:iCs/>
-          <w:color w:val="000000"/>
-        </w:rPr>
-        <w:t xml:space="preserve">j’ai implémenté les fonctions flip_horizontal et </w:t>
-      </w:r>
-      <w:r>
-        <w:rPr>
-          <w:rFonts w:ascii="Times New Roman" w:eastAsia="Times New Roman" w:hAnsi="Times New Roman" w:cs="Times New Roman"/>
-          <w:iCs/>
-          <w:color w:val="000000"/>
-        </w:rPr>
-        <w:t>flip_</w:t>
-      </w:r>
-      <w:r>
-        <w:rPr>
-          <w:rFonts w:ascii="Times New Roman" w:eastAsia="Times New Roman" w:hAnsi="Times New Roman" w:cs="Times New Roman"/>
-          <w:iCs/>
-          <w:color w:val="000000"/>
-        </w:rPr>
-        <w:t xml:space="preserve">vertical </w:t>
-      </w:r>
-      <w:r>
-        <w:rPr>
-          <w:rFonts w:ascii="Times New Roman" w:eastAsia="Times New Roman" w:hAnsi="Times New Roman" w:cs="Times New Roman"/>
-          <w:iCs/>
-          <w:color w:val="000000"/>
-        </w:rPr>
-        <w:t>ainsi que les fonction</w:t>
-      </w:r>
-      <w:r>
-        <w:rPr>
-          <w:rFonts w:ascii="Times New Roman" w:eastAsia="Times New Roman" w:hAnsi="Times New Roman" w:cs="Times New Roman"/>
-          <w:iCs/>
-          <w:color w:val="000000"/>
-        </w:rPr>
-        <w:t>s.</w:t>
-      </w:r>
-      <w:r>
-        <w:rPr>
-          <w:rFonts w:ascii="Times New Roman" w:eastAsia="Times New Roman" w:hAnsi="Times New Roman" w:cs="Times New Roman"/>
-          <w:iCs/>
-          <w:color w:val="000000"/>
-        </w:rPr>
-        <w:t xml:space="preserve"> J’ai créé deux fonctions pour déplacer le plateau à gauche et pour déplacer le plateau en haut. Pour éviter de me répéter dans mon code j’ai créé</w:t>
-      </w:r>
-      <w:r>
-        <w:rPr>
-          <w:rFonts w:ascii="Times New Roman" w:eastAsia="Times New Roman" w:hAnsi="Times New Roman" w:cs="Times New Roman"/>
-          <w:iCs/>
-          <w:color w:val="000000"/>
-        </w:rPr>
-        <w:t xml:space="preserve"> les fonctions combineCases_gauche et deplacementGauche_sansCombi</w:t>
-      </w:r>
-      <w:r>
-        <w:rPr>
-          <w:rFonts w:ascii="Times New Roman" w:eastAsia="Times New Roman" w:hAnsi="Times New Roman" w:cs="Times New Roman"/>
-          <w:iCs/>
-          <w:color w:val="000000"/>
-        </w:rPr>
-        <w:t xml:space="preserve"> et je les ai appelé</w:t>
-      </w:r>
-      <w:r>
-        <w:rPr>
-          <w:rFonts w:ascii="Times New Roman" w:eastAsia="Times New Roman" w:hAnsi="Times New Roman" w:cs="Times New Roman"/>
-          <w:iCs/>
-          <w:color w:val="000000"/>
-        </w:rPr>
-        <w:t>s</w:t>
-      </w:r>
-      <w:r>
-        <w:rPr>
-          <w:rFonts w:ascii="Times New Roman" w:eastAsia="Times New Roman" w:hAnsi="Times New Roman" w:cs="Times New Roman"/>
-          <w:iCs/>
-          <w:color w:val="000000"/>
-        </w:rPr>
-        <w:t xml:space="preserve"> dans ma fonction deplacementGauche. </w:t>
-      </w:r>
-      <w:r>
-        <w:rPr>
-          <w:rFonts w:ascii="Times New Roman" w:eastAsia="Times New Roman" w:hAnsi="Times New Roman" w:cs="Times New Roman"/>
-          <w:iCs/>
-          <w:color w:val="000000"/>
-        </w:rPr>
-        <w:t xml:space="preserve">Ainsi pour les fonctions déplacement bas et droite, j’ai juste eu à retourner le tableau sur lui-même et à appeler mes fonction deplacementHaut ou deplacementGauche. </w:t>
+        </w:rPr>
+      </w:pPr>
+      <w:r>
+        <w:rPr>
+          <w:rFonts w:ascii="Times New Roman" w:eastAsia="Times New Roman" w:hAnsi="Times New Roman" w:cs="Times New Roman"/>
+          <w:iCs/>
+          <w:color w:val="000000"/>
+        </w:rPr>
+        <w:t>0.2 réalisé</w:t>
       </w:r>
     </w:p>
     <w:p>
       <w:pPr>
         <w:pStyle w:val="ListParagraph"/>
         <w:numPr>
-          <w:ilvl w:val="0"/>
-          <w:numId w:val="6"/>
+          <w:ilvl w:val="1"/>
+          <w:numId w:val="3"/>
         </w:numPr>
         <w:spacing w:before="153"/>
         <w:outlineLvl w:val="1"/>
         <w:rPr>
           <w:rFonts w:ascii="Times New Roman" w:eastAsia="Times New Roman" w:hAnsi="Times New Roman" w:cs="Times New Roman"/>
-          <w:iCs/>
-          <w:color w:val="000000"/>
-        </w:rPr>
-      </w:pPr>
-      <w:r>
-        <w:rPr>
-          <w:rFonts w:ascii="Times New Roman" w:eastAsia="Times New Roman" w:hAnsi="Times New Roman" w:cs="Times New Roman"/>
-          <w:iCs/>
-          <w:color w:val="000000"/>
-        </w:rPr>
-        <w:t xml:space="preserve">Implémentation de la fonction déplacement et de la fonction nouvelleCase. </w:t>
-      </w:r>
-      <w:r>
-        <w:rPr>
-          <w:rFonts w:ascii="Times New Roman" w:eastAsia="Times New Roman" w:hAnsi="Times New Roman" w:cs="Times New Roman"/>
-          <w:iCs/>
-          <w:color w:val="000000"/>
-        </w:rPr>
-        <w:t xml:space="preserve">Ici, j’aurais pu utiliser la fonction plateau initial mais par </w:t>
-      </w:r>
-      <w:r>
-        <w:rPr>
-          <w:rFonts w:ascii="Times New Roman" w:eastAsia="Times New Roman" w:hAnsi="Times New Roman" w:cs="Times New Roman"/>
-          <w:iCs/>
-          <w:color w:val="000000"/>
-        </w:rPr>
-        <w:lastRenderedPageBreak/>
-        <w:t xml:space="preserve">soucie de simplicité pour moi, j’ai voulu garder une fonction qui faisait exactement ce que je voulais qu’il fasse sans avoir à appeler d’autres fonction </w:t>
-      </w:r>
-      <w:r>
-        <w:rPr>
-          <w:rFonts w:ascii="Times New Roman" w:eastAsia="Times New Roman" w:hAnsi="Times New Roman" w:cs="Times New Roman"/>
-          <w:iCs/>
-          <w:color w:val="000000"/>
-        </w:rPr>
-        <w:t>en plus des fonctions de déplacements.</w:t>
-      </w:r>
-    </w:p>
-    <w:p>
-      <w:pPr>
-        <w:pStyle w:val="ListParagraph"/>
-        <w:spacing w:before="153"/>
-        <w:ind w:left="2160"/>
-        <w:outlineLvl w:val="1"/>
-        <w:rPr>
-          <w:rFonts w:ascii="Times New Roman" w:eastAsia="Times New Roman" w:hAnsi="Times New Roman" w:cs="Times New Roman"/>
-          <w:iCs/>
-          <w:color w:val="000000"/>
-        </w:rPr>
-      </w:pPr>
+          <w:i/>
+          <w:iCs/>
+          <w:color w:val="000000"/>
+        </w:rPr>
+      </w:pPr>
+      <w:r>
+        <w:rPr>
+          <w:rFonts w:ascii="Times New Roman" w:eastAsia="Times New Roman" w:hAnsi="Times New Roman" w:cs="Times New Roman"/>
+          <w:iCs/>
+          <w:color w:val="000000"/>
+        </w:rPr>
+        <w:t>0.3 réalisé</w:t>
+      </w:r>
     </w:p>
     <w:p>
       <w:pPr>
         <w:pStyle w:val="ListParagraph"/>
         <w:numPr>
-          <w:ilvl w:val="0"/>
-          <w:numId w:val="10"/>
+          <w:ilvl w:val="1"/>
+          <w:numId w:val="3"/>
         </w:numPr>
         <w:spacing w:before="153"/>
         <w:outlineLvl w:val="1"/>
         <w:rPr>
           <w:rFonts w:ascii="Times New Roman" w:eastAsia="Times New Roman" w:hAnsi="Times New Roman" w:cs="Times New Roman"/>
-          <w:iCs/>
-          <w:color w:val="000000"/>
-          <w:u w:val="single"/>
-        </w:rPr>
-      </w:pPr>
-      <w:r>
-        <w:rPr>
-          <w:rFonts w:ascii="Times New Roman" w:eastAsia="Times New Roman" w:hAnsi="Times New Roman" w:cs="Times New Roman"/>
-          <w:iCs/>
-          <w:color w:val="000000"/>
-          <w:u w:val="single"/>
-        </w:rPr>
-        <w:t>Mardi 16 Novembre</w:t>
-      </w:r>
-      <w:r>
-        <w:rPr>
-          <w:rFonts w:ascii="Times New Roman" w:eastAsia="Times New Roman" w:hAnsi="Times New Roman" w:cs="Times New Roman"/>
-          <w:iCs/>
-          <w:color w:val="000000"/>
-          <w:u w:val="single"/>
-        </w:rPr>
-        <w:t> </w:t>
-      </w:r>
-      <w:r>
-        <w:rPr>
-          <w:rFonts w:ascii="Times New Roman" w:eastAsia="Times New Roman" w:hAnsi="Times New Roman" w:cs="Times New Roman"/>
-          <w:iCs/>
-          <w:color w:val="000000"/>
-          <w:u w:val="single"/>
-        </w:rPr>
-        <w:t>2021</w:t>
-      </w:r>
-      <w:r>
-        <w:rPr>
-          <w:rFonts w:ascii="Times New Roman" w:eastAsia="Times New Roman" w:hAnsi="Times New Roman" w:cs="Times New Roman"/>
-          <w:iCs/>
-          <w:color w:val="000000"/>
-          <w:u w:val="single"/>
-        </w:rPr>
-        <w:t xml:space="preserve"> </w:t>
-      </w:r>
-      <w:r>
-        <w:rPr>
-          <w:rFonts w:ascii="Times New Roman" w:eastAsia="Times New Roman" w:hAnsi="Times New Roman" w:cs="Times New Roman"/>
-          <w:iCs/>
-          <w:color w:val="000000"/>
-          <w:u w:val="single"/>
-        </w:rPr>
-        <w:t>:</w:t>
-      </w:r>
-      <w:r>
-        <w:rPr>
-          <w:rFonts w:ascii="Times New Roman" w:eastAsia="Times New Roman" w:hAnsi="Times New Roman" w:cs="Times New Roman"/>
-          <w:iCs/>
-          <w:color w:val="000000"/>
-        </w:rPr>
-        <w:t xml:space="preserve"> </w:t>
-      </w:r>
-      <w:r>
-        <w:rPr>
-          <w:rFonts w:ascii="Times New Roman" w:eastAsia="Times New Roman" w:hAnsi="Times New Roman" w:cs="Times New Roman"/>
-          <w:iCs/>
-          <w:color w:val="000000"/>
-        </w:rPr>
-        <w:t>(3h)</w:t>
+          <w:i/>
+          <w:iCs/>
+          <w:color w:val="000000"/>
+        </w:rPr>
+      </w:pPr>
+      <w:r>
+        <w:rPr>
+          <w:rFonts w:ascii="Times New Roman" w:eastAsia="Times New Roman" w:hAnsi="Times New Roman" w:cs="Times New Roman"/>
+          <w:iCs/>
+          <w:color w:val="000000"/>
+        </w:rPr>
+        <w:t>0.4 non réalisé</w:t>
       </w:r>
     </w:p>
     <w:p>
@@ -1120,31 +891,32 @@
         <w:pStyle w:val="ListParagraph"/>
         <w:numPr>
           <w:ilvl w:val="1"/>
-          <w:numId w:val="10"/>
+          <w:numId w:val="3"/>
         </w:numPr>
         <w:spacing w:before="153"/>
         <w:outlineLvl w:val="1"/>
         <w:rPr>
           <w:rFonts w:ascii="Times New Roman" w:eastAsia="Times New Roman" w:hAnsi="Times New Roman" w:cs="Times New Roman"/>
-          <w:iCs/>
-          <w:color w:val="000000"/>
-        </w:rPr>
-      </w:pPr>
-      <w:r>
-        <w:rPr>
-          <w:rFonts w:ascii="Times New Roman" w:eastAsia="Times New Roman" w:hAnsi="Times New Roman" w:cs="Times New Roman"/>
-          <w:iCs/>
-          <w:color w:val="000000"/>
-        </w:rPr>
-        <w:t>Implémentation des fonctions estTermine et estGagnant</w:t>
-      </w:r>
-      <w:r>
-        <w:rPr>
-          <w:rFonts w:ascii="Times New Roman" w:eastAsia="Times New Roman" w:hAnsi="Times New Roman" w:cs="Times New Roman"/>
-          <w:iCs/>
-          <w:color w:val="000000"/>
-        </w:rPr>
-        <w:t xml:space="preserve">. Cependant la fonction estGagnant ne marchait pas encore. </w:t>
+          <w:i/>
+          <w:iCs/>
+          <w:color w:val="000000"/>
+        </w:rPr>
+      </w:pPr>
+      <w:r>
+        <w:rPr>
+          <w:rFonts w:ascii="Times New Roman" w:eastAsia="Times New Roman" w:hAnsi="Times New Roman" w:cs="Times New Roman"/>
+          <w:iCs/>
+          <w:color w:val="000000"/>
+        </w:rPr>
+        <w:t xml:space="preserve">0.5 </w:t>
+      </w:r>
+      <w:r>
+        <w:rPr>
+          <w:rFonts w:ascii="Times New Roman" w:eastAsia="Times New Roman" w:hAnsi="Times New Roman" w:cs="Times New Roman"/>
+          <w:iCs/>
+          <w:color w:val="000000"/>
+        </w:rPr>
+        <w:t>réalisé</w:t>
       </w:r>
     </w:p>
     <w:p>
@@ -1152,454 +924,27 @@
         <w:pStyle w:val="ListParagraph"/>
         <w:numPr>
           <w:ilvl w:val="1"/>
-          <w:numId w:val="10"/>
+          <w:numId w:val="3"/>
         </w:numPr>
         <w:spacing w:before="153"/>
         <w:outlineLvl w:val="1"/>
         <w:rPr>
           <w:rFonts w:ascii="Times New Roman" w:eastAsia="Times New Roman" w:hAnsi="Times New Roman" w:cs="Times New Roman"/>
-          <w:iCs/>
-          <w:color w:val="000000"/>
-        </w:rPr>
-      </w:pPr>
-      <w:r>
-        <w:rPr>
-          <w:rFonts w:ascii="Times New Roman" w:eastAsia="Times New Roman" w:hAnsi="Times New Roman" w:cs="Times New Roman"/>
-          <w:iCs/>
-          <w:color w:val="000000"/>
-        </w:rPr>
-        <w:t>Implémentation de la variable globale du score.</w:t>
-      </w:r>
-    </w:p>
-    <w:p>
-      <w:pPr>
-        <w:pStyle w:val="ListParagraph"/>
-        <w:numPr>
-          <w:ilvl w:val="1"/>
-          <w:numId w:val="10"/>
-        </w:numPr>
-        <w:spacing w:before="153"/>
-        <w:outlineLvl w:val="1"/>
-        <w:rPr>
-          <w:rFonts w:ascii="Times New Roman" w:eastAsia="Times New Roman" w:hAnsi="Times New Roman" w:cs="Times New Roman"/>
-          <w:iCs/>
-          <w:color w:val="000000"/>
-        </w:rPr>
-      </w:pPr>
-      <w:r>
-        <w:rPr>
-          <w:rFonts w:ascii="Times New Roman" w:eastAsia="Times New Roman" w:hAnsi="Times New Roman" w:cs="Times New Roman"/>
-          <w:iCs/>
-          <w:color w:val="000000"/>
-        </w:rPr>
-        <w:t xml:space="preserve">Documentation sur </w:t>
-      </w:r>
-      <w:r>
-        <w:rPr>
-          <w:rFonts w:ascii="Times New Roman" w:eastAsia="Times New Roman" w:hAnsi="Times New Roman" w:cs="Times New Roman"/>
-          <w:iCs/>
-          <w:color w:val="000000"/>
-        </w:rPr>
-        <w:t>ncurses et essaie de certaines f</w:t>
-      </w:r>
-      <w:r>
-        <w:rPr>
-          <w:rFonts w:ascii="Times New Roman" w:eastAsia="Times New Roman" w:hAnsi="Times New Roman" w:cs="Times New Roman"/>
-          <w:iCs/>
-          <w:color w:val="000000"/>
-        </w:rPr>
-        <w:t>onction</w:t>
-      </w:r>
-      <w:r>
-        <w:rPr>
-          <w:rFonts w:ascii="Times New Roman" w:eastAsia="Times New Roman" w:hAnsi="Times New Roman" w:cs="Times New Roman"/>
-          <w:iCs/>
-          <w:color w:val="000000"/>
-        </w:rPr>
-        <w:t>n</w:t>
-      </w:r>
-      <w:r>
-        <w:rPr>
-          <w:rFonts w:ascii="Times New Roman" w:eastAsia="Times New Roman" w:hAnsi="Times New Roman" w:cs="Times New Roman"/>
-          <w:iCs/>
-          <w:color w:val="000000"/>
-        </w:rPr>
-        <w:t>alité</w:t>
-      </w:r>
-      <w:r>
-        <w:rPr>
-          <w:rFonts w:ascii="Times New Roman" w:eastAsia="Times New Roman" w:hAnsi="Times New Roman" w:cs="Times New Roman"/>
-          <w:iCs/>
-          <w:color w:val="000000"/>
-        </w:rPr>
-        <w:t>s</w:t>
-      </w:r>
-      <w:r>
-        <w:rPr>
-          <w:rFonts w:ascii="Times New Roman" w:eastAsia="Times New Roman" w:hAnsi="Times New Roman" w:cs="Times New Roman"/>
-          <w:iCs/>
-          <w:color w:val="000000"/>
-        </w:rPr>
-        <w:t xml:space="preserve"> sur des programmes simple.</w:t>
-      </w:r>
-    </w:p>
-    <w:p>
-      <w:pPr>
-        <w:pStyle w:val="ListParagraph"/>
-        <w:spacing w:before="153"/>
-        <w:ind w:left="1440"/>
-        <w:outlineLvl w:val="1"/>
-        <w:rPr>
-          <w:rFonts w:ascii="Times New Roman" w:eastAsia="Times New Roman" w:hAnsi="Times New Roman" w:cs="Times New Roman"/>
-          <w:iCs/>
-          <w:color w:val="000000"/>
-        </w:rPr>
-      </w:pPr>
-    </w:p>
-    <w:p>
-      <w:pPr>
-        <w:pStyle w:val="ListParagraph"/>
-        <w:numPr>
-          <w:ilvl w:val="0"/>
-          <w:numId w:val="10"/>
-        </w:numPr>
-        <w:spacing w:before="153"/>
-        <w:outlineLvl w:val="1"/>
-        <w:rPr>
-          <w:rFonts w:ascii="Times New Roman" w:eastAsia="Times New Roman" w:hAnsi="Times New Roman" w:cs="Times New Roman"/>
-          <w:i/>
-          <w:iCs/>
-          <w:color w:val="000000"/>
-        </w:rPr>
-      </w:pPr>
-      <w:r>
-        <w:rPr>
-          <w:rFonts w:ascii="Times New Roman" w:eastAsia="Times New Roman" w:hAnsi="Times New Roman" w:cs="Times New Roman"/>
-          <w:iCs/>
-          <w:color w:val="000000"/>
-          <w:u w:val="single"/>
-        </w:rPr>
-        <w:t>Mercredi 17 Novembre 2021 :</w:t>
-      </w:r>
-      <w:r>
-        <w:rPr>
-          <w:rFonts w:ascii="Times New Roman" w:eastAsia="Times New Roman" w:hAnsi="Times New Roman" w:cs="Times New Roman"/>
-          <w:iCs/>
-          <w:color w:val="000000"/>
-        </w:rPr>
-        <w:t xml:space="preserve"> (4h)</w:t>
-      </w:r>
-    </w:p>
-    <w:p>
-      <w:pPr>
-        <w:pStyle w:val="ListParagraph"/>
-        <w:numPr>
-          <w:ilvl w:val="1"/>
-          <w:numId w:val="10"/>
-        </w:numPr>
-        <w:spacing w:before="153"/>
-        <w:outlineLvl w:val="1"/>
-        <w:rPr>
-          <w:rFonts w:ascii="Times New Roman" w:eastAsia="Times New Roman" w:hAnsi="Times New Roman" w:cs="Times New Roman"/>
-          <w:iCs/>
-          <w:color w:val="000000"/>
-        </w:rPr>
-      </w:pPr>
-      <w:r>
-        <w:rPr>
-          <w:rFonts w:ascii="Times New Roman" w:eastAsia="Times New Roman" w:hAnsi="Times New Roman" w:cs="Times New Roman"/>
-          <w:iCs/>
-          <w:color w:val="000000"/>
-        </w:rPr>
-        <w:t>Implémentation des tests cependant les tests ne marchent pas car on ne peut pas comparer deux tableaux avec un « = = » en C++.</w:t>
-      </w:r>
-    </w:p>
-    <w:p>
-      <w:pPr>
-        <w:pStyle w:val="ListParagraph"/>
-        <w:numPr>
-          <w:ilvl w:val="1"/>
-          <w:numId w:val="10"/>
-        </w:numPr>
-        <w:spacing w:before="153"/>
-        <w:outlineLvl w:val="1"/>
-        <w:rPr>
-          <w:rFonts w:ascii="Times New Roman" w:eastAsia="Times New Roman" w:hAnsi="Times New Roman" w:cs="Times New Roman"/>
-          <w:i/>
-          <w:iCs/>
-          <w:color w:val="000000"/>
-        </w:rPr>
-      </w:pPr>
-      <w:r>
-        <w:rPr>
-          <w:rFonts w:ascii="Times New Roman" w:eastAsia="Times New Roman" w:hAnsi="Times New Roman" w:cs="Times New Roman"/>
-          <w:iCs/>
-          <w:color w:val="000000"/>
-        </w:rPr>
-        <w:t xml:space="preserve">Note : depuis le début j’essaie mes </w:t>
-      </w:r>
-      <w:r>
-        <w:rPr>
-          <w:rFonts w:ascii="Times New Roman" w:eastAsia="Times New Roman" w:hAnsi="Times New Roman" w:cs="Times New Roman"/>
-          <w:iCs/>
-          <w:color w:val="000000"/>
-        </w:rPr>
-        <w:t>fonctions sur un notebook Jupyter car la compilation ne marchait pas sur mon ordi</w:t>
-      </w:r>
-    </w:p>
-    <w:p>
-      <w:pPr>
-        <w:pStyle w:val="ListParagraph"/>
-        <w:numPr>
-          <w:ilvl w:val="1"/>
-          <w:numId w:val="10"/>
-        </w:numPr>
-        <w:spacing w:before="153"/>
-        <w:outlineLvl w:val="1"/>
-        <w:rPr>
-          <w:rFonts w:ascii="Times New Roman" w:eastAsia="Times New Roman" w:hAnsi="Times New Roman" w:cs="Times New Roman"/>
-          <w:i/>
-          <w:iCs/>
-          <w:color w:val="000000"/>
-        </w:rPr>
-      </w:pPr>
-      <w:r>
-        <w:rPr>
-          <w:rFonts w:ascii="Times New Roman" w:eastAsia="Times New Roman" w:hAnsi="Times New Roman" w:cs="Times New Roman"/>
-          <w:iCs/>
-          <w:color w:val="000000"/>
-        </w:rPr>
-        <w:t>A cet</w:t>
-      </w:r>
-      <w:r>
-        <w:rPr>
-          <w:rFonts w:ascii="Times New Roman" w:eastAsia="Times New Roman" w:hAnsi="Times New Roman" w:cs="Times New Roman"/>
-          <w:iCs/>
-          <w:color w:val="000000"/>
-        </w:rPr>
-        <w:t>te</w:t>
-      </w:r>
-      <w:r>
-        <w:rPr>
-          <w:rFonts w:ascii="Times New Roman" w:eastAsia="Times New Roman" w:hAnsi="Times New Roman" w:cs="Times New Roman"/>
-          <w:iCs/>
-          <w:color w:val="000000"/>
-        </w:rPr>
-        <w:t xml:space="preserve"> é</w:t>
-      </w:r>
-      <w:r>
-        <w:rPr>
-          <w:rFonts w:ascii="Times New Roman" w:eastAsia="Times New Roman" w:hAnsi="Times New Roman" w:cs="Times New Roman"/>
-          <w:iCs/>
-          <w:color w:val="000000"/>
-        </w:rPr>
-        <w:t>tape</w:t>
-      </w:r>
-      <w:r>
-        <w:rPr>
-          <w:rFonts w:ascii="Times New Roman" w:eastAsia="Times New Roman" w:hAnsi="Times New Roman" w:cs="Times New Roman"/>
-          <w:iCs/>
-          <w:color w:val="000000"/>
-        </w:rPr>
-        <w:t>, j’ai un jeu</w:t>
-      </w:r>
-      <w:r>
-        <w:rPr>
-          <w:rFonts w:ascii="Times New Roman" w:eastAsia="Times New Roman" w:hAnsi="Times New Roman" w:cs="Times New Roman"/>
-          <w:iCs/>
-          <w:color w:val="000000"/>
-        </w:rPr>
-        <w:t xml:space="preserve"> qui marche plus ou moins sur </w:t>
-      </w:r>
-      <w:r>
-        <w:rPr>
-          <w:rFonts w:ascii="Times New Roman" w:eastAsia="Times New Roman" w:hAnsi="Times New Roman" w:cs="Times New Roman"/>
-          <w:iCs/>
-          <w:color w:val="000000"/>
-        </w:rPr>
-        <w:t>Jupyter mais qui ne marche pas lors de la compilation.</w:t>
-      </w:r>
-      <w:r>
-        <w:rPr>
-          <w:rFonts w:ascii="Times New Roman" w:eastAsia="Times New Roman" w:hAnsi="Times New Roman" w:cs="Times New Roman"/>
-          <w:iCs/>
-          <w:color w:val="000000"/>
-        </w:rPr>
-        <w:t xml:space="preserve"> </w:t>
-      </w:r>
-    </w:p>
-    <w:p>
-      <w:pPr>
-        <w:pStyle w:val="ListParagraph"/>
-        <w:numPr>
-          <w:ilvl w:val="1"/>
-          <w:numId w:val="10"/>
-        </w:numPr>
-        <w:spacing w:before="153"/>
-        <w:outlineLvl w:val="1"/>
-        <w:rPr>
-          <w:rFonts w:ascii="Times New Roman" w:eastAsia="Times New Roman" w:hAnsi="Times New Roman" w:cs="Times New Roman"/>
-          <w:i/>
-          <w:iCs/>
-          <w:color w:val="000000"/>
-        </w:rPr>
-      </w:pPr>
-      <w:r>
-        <w:rPr>
-          <w:rFonts w:ascii="Times New Roman" w:eastAsia="Times New Roman" w:hAnsi="Times New Roman" w:cs="Times New Roman"/>
-          <w:iCs/>
-          <w:color w:val="000000"/>
-        </w:rPr>
-        <w:t>Implémentation de la fonction dessine en utilisant la bibliothèque iomanip</w:t>
-      </w:r>
-    </w:p>
-    <w:p>
-      <w:pPr>
-        <w:pStyle w:val="ListParagraph"/>
-        <w:numPr>
-          <w:ilvl w:val="1"/>
-          <w:numId w:val="10"/>
-        </w:numPr>
-        <w:spacing w:before="153"/>
-        <w:outlineLvl w:val="1"/>
-        <w:rPr>
-          <w:rFonts w:ascii="Times New Roman" w:eastAsia="Times New Roman" w:hAnsi="Times New Roman" w:cs="Times New Roman"/>
-          <w:i/>
-          <w:iCs/>
-          <w:color w:val="000000"/>
-        </w:rPr>
-      </w:pPr>
-      <w:r>
-        <w:rPr>
-          <w:rFonts w:ascii="Times New Roman" w:eastAsia="Times New Roman" w:hAnsi="Times New Roman" w:cs="Times New Roman"/>
-          <w:iCs/>
-          <w:color w:val="000000"/>
-        </w:rPr>
-        <w:t xml:space="preserve">Pour régler le problème de compilation, il fallait </w:t>
-      </w:r>
-      <w:r>
-        <w:rPr>
-          <w:rFonts w:ascii="Times New Roman" w:eastAsia="Times New Roman" w:hAnsi="Times New Roman" w:cs="Times New Roman"/>
-          <w:iCs/>
-          <w:color w:val="000000"/>
-        </w:rPr>
-        <w:t>que je rajoute l’option -std=c++11 lors de la compilation du programme</w:t>
-      </w:r>
-      <w:r>
-        <w:rPr>
-          <w:rFonts w:ascii="Times New Roman" w:eastAsia="Times New Roman" w:hAnsi="Times New Roman" w:cs="Times New Roman"/>
-          <w:iCs/>
-          <w:color w:val="000000"/>
-        </w:rPr>
-        <w:t>.</w:t>
-      </w:r>
-    </w:p>
-    <w:p>
-      <w:pPr>
-        <w:pStyle w:val="ListParagraph"/>
-        <w:spacing w:before="153"/>
-        <w:ind w:left="2160"/>
-        <w:outlineLvl w:val="1"/>
-        <w:rPr>
-          <w:rFonts w:ascii="Times New Roman" w:eastAsia="Times New Roman" w:hAnsi="Times New Roman" w:cs="Times New Roman"/>
-          <w:i/>
-          <w:iCs/>
-          <w:color w:val="000000"/>
-        </w:rPr>
-      </w:pPr>
-    </w:p>
-    <w:p>
-      <w:pPr>
-        <w:pStyle w:val="ListParagraph"/>
-        <w:numPr>
-          <w:ilvl w:val="0"/>
-          <w:numId w:val="11"/>
-        </w:numPr>
-        <w:spacing w:before="153"/>
-        <w:outlineLvl w:val="1"/>
-        <w:rPr>
-          <w:rFonts w:ascii="Times New Roman" w:eastAsia="Times New Roman" w:hAnsi="Times New Roman" w:cs="Times New Roman"/>
-          <w:iCs/>
-          <w:color w:val="000000"/>
-          <w:u w:val="single"/>
-        </w:rPr>
-      </w:pPr>
-      <w:r>
-        <w:rPr>
-          <w:rFonts w:ascii="Times New Roman" w:eastAsia="Times New Roman" w:hAnsi="Times New Roman" w:cs="Times New Roman"/>
-          <w:iCs/>
-          <w:color w:val="000000"/>
-          <w:u w:val="single"/>
-        </w:rPr>
-        <w:t>Samedi 20 Novembre 2021</w:t>
-      </w:r>
-      <w:r>
-        <w:rPr>
-          <w:rFonts w:ascii="Times New Roman" w:eastAsia="Times New Roman" w:hAnsi="Times New Roman" w:cs="Times New Roman"/>
-          <w:iCs/>
-          <w:color w:val="000000"/>
-          <w:u w:val="single"/>
-        </w:rPr>
-        <w:t> :</w:t>
-      </w:r>
-      <w:r>
-        <w:rPr>
-          <w:rFonts w:ascii="Times New Roman" w:eastAsia="Times New Roman" w:hAnsi="Times New Roman" w:cs="Times New Roman"/>
-          <w:iCs/>
-          <w:color w:val="000000"/>
-        </w:rPr>
-        <w:t xml:space="preserve"> (</w:t>
-      </w:r>
-      <w:r>
-        <w:rPr>
-          <w:rFonts w:ascii="Times New Roman" w:eastAsia="Times New Roman" w:hAnsi="Times New Roman" w:cs="Times New Roman"/>
-          <w:iCs/>
-          <w:color w:val="000000"/>
-        </w:rPr>
-        <w:t>30min</w:t>
-      </w:r>
-      <w:r>
-        <w:rPr>
-          <w:rFonts w:ascii="Times New Roman" w:eastAsia="Times New Roman" w:hAnsi="Times New Roman" w:cs="Times New Roman"/>
-          <w:iCs/>
-          <w:color w:val="000000"/>
-        </w:rPr>
-        <w:t>)</w:t>
-      </w:r>
-    </w:p>
-    <w:p>
-      <w:pPr>
-        <w:pStyle w:val="ListParagraph"/>
-        <w:numPr>
-          <w:ilvl w:val="1"/>
-          <w:numId w:val="11"/>
-        </w:numPr>
-        <w:spacing w:before="153"/>
-        <w:outlineLvl w:val="1"/>
-        <w:rPr>
-          <w:rFonts w:ascii="Times New Roman" w:eastAsia="Times New Roman" w:hAnsi="Times New Roman" w:cs="Times New Roman"/>
-          <w:iCs/>
-          <w:color w:val="000000"/>
-          <w:u w:val="single"/>
-        </w:rPr>
-      </w:pPr>
-      <w:r>
-        <w:rPr>
-          <w:rFonts w:ascii="Times New Roman" w:eastAsia="Times New Roman" w:hAnsi="Times New Roman" w:cs="Times New Roman"/>
-          <w:iCs/>
-          <w:color w:val="000000"/>
-        </w:rPr>
-        <w:t>Mise en forme d’un dossier et séparation des fonctions en différentes catégories.</w:t>
-      </w:r>
-      <w:r>
-        <w:rPr>
-          <w:rFonts w:ascii="Times New Roman" w:eastAsia="Times New Roman" w:hAnsi="Times New Roman" w:cs="Times New Roman"/>
-          <w:iCs/>
-          <w:color w:val="000000"/>
-          <w:u w:val="single"/>
-        </w:rPr>
-        <w:t xml:space="preserve"> </w:t>
-      </w:r>
+          <w:i/>
+          <w:iCs/>
+          <w:color w:val="000000"/>
+        </w:rPr>
+      </w:pPr>
+      <w:r>
+        <w:rPr>
+          <w:rFonts w:ascii="Times New Roman" w:eastAsia="Times New Roman" w:hAnsi="Times New Roman" w:cs="Times New Roman"/>
+          <w:iCs/>
+          <w:color w:val="000000"/>
+        </w:rPr>
+        <w:t>0.6 réalisé sauf pour la fonction dessine</w:t>
+      </w:r>
+      <w:bookmarkStart w:id="0" w:name="_GoBack"/>
+      <w:bookmarkEnd w:id="0"/>
     </w:p>
     <w:p>
       <w:pPr>
@@ -1612,712 +957,9 @@
         <w:outlineLvl w:val="1"/>
         <w:rPr>
           <w:rFonts w:ascii="Times New Roman" w:eastAsia="Times New Roman" w:hAnsi="Times New Roman" w:cs="Times New Roman"/>
-          <w:iCs/>
-          <w:color w:val="000000"/>
-          <w:u w:val="single"/>
-        </w:rPr>
-      </w:pPr>
-      <w:r>
-        <w:rPr>
-          <w:rFonts w:ascii="Times New Roman" w:eastAsia="Times New Roman" w:hAnsi="Times New Roman" w:cs="Times New Roman"/>
-          <w:i/>
-          <w:iCs/>
-          <w:color w:val="000000"/>
-        </w:rPr>
-        <w:t xml:space="preserve">Niveau 1 : </w:t>
-      </w:r>
-    </w:p>
-    <w:p>
-      <w:pPr>
-        <w:pStyle w:val="ListParagraph"/>
-        <w:numPr>
-          <w:ilvl w:val="1"/>
-          <w:numId w:val="3"/>
-        </w:numPr>
-        <w:spacing w:before="153"/>
-        <w:outlineLvl w:val="1"/>
-        <w:rPr>
-          <w:rFonts w:ascii="Times New Roman" w:eastAsia="Times New Roman" w:hAnsi="Times New Roman" w:cs="Times New Roman"/>
-          <w:iCs/>
-          <w:color w:val="000000"/>
-          <w:u w:val="single"/>
-        </w:rPr>
-      </w:pPr>
-      <w:r>
-        <w:rPr>
-          <w:rFonts w:ascii="Times New Roman" w:eastAsia="Times New Roman" w:hAnsi="Times New Roman" w:cs="Times New Roman"/>
-          <w:iCs/>
-          <w:color w:val="000000"/>
-          <w:u w:val="single"/>
-        </w:rPr>
-        <w:t>Samedi 20 Novembre 2021 :</w:t>
-      </w:r>
-      <w:r>
-        <w:rPr>
-          <w:rFonts w:ascii="Times New Roman" w:eastAsia="Times New Roman" w:hAnsi="Times New Roman" w:cs="Times New Roman"/>
-          <w:iCs/>
-          <w:color w:val="000000"/>
-        </w:rPr>
-        <w:t xml:space="preserve"> (</w:t>
-      </w:r>
-      <w:r>
-        <w:rPr>
-          <w:rFonts w:ascii="Times New Roman" w:eastAsia="Times New Roman" w:hAnsi="Times New Roman" w:cs="Times New Roman"/>
-          <w:iCs/>
-          <w:color w:val="000000"/>
-        </w:rPr>
-        <w:t>2h</w:t>
-      </w:r>
-      <w:r>
-        <w:rPr>
-          <w:rFonts w:ascii="Times New Roman" w:eastAsia="Times New Roman" w:hAnsi="Times New Roman" w:cs="Times New Roman"/>
-          <w:iCs/>
-          <w:color w:val="000000"/>
-        </w:rPr>
-        <w:t>)</w:t>
-      </w:r>
-    </w:p>
-    <w:p>
-      <w:pPr>
-        <w:pStyle w:val="ListParagraph"/>
-        <w:numPr>
-          <w:ilvl w:val="2"/>
-          <w:numId w:val="3"/>
-        </w:numPr>
-        <w:spacing w:before="153"/>
-        <w:outlineLvl w:val="1"/>
-        <w:rPr>
-          <w:rFonts w:ascii="Times New Roman" w:eastAsia="Times New Roman" w:hAnsi="Times New Roman" w:cs="Times New Roman"/>
-          <w:iCs/>
-          <w:color w:val="000000"/>
-          <w:u w:val="single"/>
-        </w:rPr>
-      </w:pPr>
-      <w:r>
-        <w:rPr>
-          <w:rFonts w:ascii="Times New Roman" w:eastAsia="Times New Roman" w:hAnsi="Times New Roman" w:cs="Times New Roman"/>
-          <w:iCs/>
-          <w:color w:val="000000"/>
-        </w:rPr>
-        <w:t>Implémentation des fonctionnalités pour rajouter de la couleur et pour rafraichir l’écran après chaque déplacement.</w:t>
-      </w:r>
-      <w:r>
-        <w:rPr>
-          <w:rFonts w:ascii="Times New Roman" w:eastAsia="Times New Roman" w:hAnsi="Times New Roman" w:cs="Times New Roman"/>
-          <w:iCs/>
-          <w:color w:val="000000"/>
-        </w:rPr>
-        <w:t xml:space="preserve"> Cependant tableau ne s’affichait pas bien</w:t>
-      </w:r>
-      <w:r>
-        <w:rPr>
-          <w:rFonts w:ascii="Times New Roman" w:eastAsia="Times New Roman" w:hAnsi="Times New Roman" w:cs="Times New Roman"/>
-          <w:iCs/>
-          <w:color w:val="000000"/>
-        </w:rPr>
-        <w:t xml:space="preserve"> et ne passait jamais à la ligne donc on avait un plateau de 2048 sur une seule ligne</w:t>
-      </w:r>
-      <w:r>
-        <w:rPr>
-          <w:rFonts w:ascii="Times New Roman" w:eastAsia="Times New Roman" w:hAnsi="Times New Roman" w:cs="Times New Roman"/>
-          <w:iCs/>
-          <w:color w:val="000000"/>
-        </w:rPr>
-        <w:t>.</w:t>
-      </w:r>
-    </w:p>
-    <w:p>
-      <w:pPr>
-        <w:pStyle w:val="ListParagraph"/>
-        <w:numPr>
-          <w:ilvl w:val="2"/>
-          <w:numId w:val="3"/>
-        </w:numPr>
-        <w:spacing w:before="153"/>
-        <w:outlineLvl w:val="1"/>
-        <w:rPr>
-          <w:rFonts w:ascii="Times New Roman" w:eastAsia="Times New Roman" w:hAnsi="Times New Roman" w:cs="Times New Roman"/>
-          <w:iCs/>
-          <w:color w:val="000000"/>
-          <w:u w:val="single"/>
-        </w:rPr>
-      </w:pPr>
-      <w:r>
-        <w:rPr>
-          <w:rFonts w:ascii="Times New Roman" w:eastAsia="Times New Roman" w:hAnsi="Times New Roman" w:cs="Times New Roman"/>
-          <w:iCs/>
-          <w:color w:val="000000"/>
-        </w:rPr>
-        <w:t>Utilisation de l’option -lncurses lors de la compilation des fichiers.</w:t>
-      </w:r>
-      <w:r>
-        <w:rPr>
-          <w:rFonts w:ascii="Times New Roman" w:eastAsia="Times New Roman" w:hAnsi="Times New Roman" w:cs="Times New Roman"/>
-          <w:iCs/>
-          <w:color w:val="000000"/>
-        </w:rPr>
-        <w:t xml:space="preserve"> </w:t>
-      </w:r>
-    </w:p>
-    <w:p>
-      <w:pPr>
-        <w:pStyle w:val="ListParagraph"/>
-        <w:spacing w:before="153"/>
-        <w:ind w:left="2203"/>
-        <w:outlineLvl w:val="1"/>
-        <w:rPr>
-          <w:rFonts w:ascii="Times New Roman" w:eastAsia="Times New Roman" w:hAnsi="Times New Roman" w:cs="Times New Roman"/>
-          <w:iCs/>
-          <w:color w:val="000000"/>
-        </w:rPr>
-      </w:pPr>
-      <w:r>
-        <w:rPr>
-          <w:rFonts w:ascii="Times New Roman" w:eastAsia="Times New Roman" w:hAnsi="Times New Roman" w:cs="Times New Roman"/>
-          <w:iCs/>
-          <w:color w:val="000000"/>
-        </w:rPr>
-        <w:t xml:space="preserve">Note : Pour maintenir une trace de ma progression, j’ai tenu un </w:t>
-      </w:r>
-      <w:r>
-        <w:rPr>
-          <w:rFonts w:ascii="Times New Roman" w:eastAsia="Times New Roman" w:hAnsi="Times New Roman" w:cs="Times New Roman"/>
-          <w:iCs/>
-          <w:color w:val="000000"/>
-        </w:rPr>
-        <w:t>journal</w:t>
-      </w:r>
-      <w:r>
-        <w:rPr>
-          <w:rFonts w:ascii="Times New Roman" w:eastAsia="Times New Roman" w:hAnsi="Times New Roman" w:cs="Times New Roman"/>
-          <w:iCs/>
-          <w:color w:val="000000"/>
-        </w:rPr>
-        <w:t xml:space="preserve">. </w:t>
-      </w:r>
-    </w:p>
-    <w:p>
-      <w:pPr>
-        <w:pStyle w:val="ListParagraph"/>
-        <w:spacing w:before="153"/>
-        <w:ind w:left="2203"/>
-        <w:outlineLvl w:val="1"/>
-        <w:rPr>
-          <w:rFonts w:ascii="Times New Roman" w:eastAsia="Times New Roman" w:hAnsi="Times New Roman" w:cs="Times New Roman"/>
-          <w:iCs/>
-          <w:color w:val="000000"/>
-          <w:u w:val="single"/>
-        </w:rPr>
-      </w:pPr>
-    </w:p>
-    <w:p>
-      <w:pPr>
-        <w:pStyle w:val="ListParagraph"/>
-        <w:numPr>
-          <w:ilvl w:val="1"/>
-          <w:numId w:val="3"/>
-        </w:numPr>
-        <w:spacing w:before="153"/>
-        <w:outlineLvl w:val="1"/>
-        <w:rPr>
-          <w:rFonts w:ascii="Times New Roman" w:eastAsia="Times New Roman" w:hAnsi="Times New Roman" w:cs="Times New Roman"/>
-          <w:iCs/>
-          <w:color w:val="000000"/>
-          <w:u w:val="single"/>
-        </w:rPr>
-      </w:pPr>
-      <w:r>
-        <w:rPr>
-          <w:rFonts w:ascii="Times New Roman" w:eastAsia="Times New Roman" w:hAnsi="Times New Roman" w:cs="Times New Roman"/>
-          <w:iCs/>
-          <w:color w:val="000000"/>
-          <w:u w:val="single"/>
-        </w:rPr>
-        <w:t>Mardi</w:t>
-      </w:r>
-      <w:r>
-        <w:rPr>
-          <w:rFonts w:ascii="Times New Roman" w:eastAsia="Times New Roman" w:hAnsi="Times New Roman" w:cs="Times New Roman"/>
-          <w:iCs/>
-          <w:color w:val="000000"/>
-          <w:u w:val="single"/>
-        </w:rPr>
-        <w:t xml:space="preserve"> 30 Novembre 2021 :</w:t>
-      </w:r>
-      <w:r>
-        <w:rPr>
-          <w:rFonts w:ascii="Times New Roman" w:eastAsia="Times New Roman" w:hAnsi="Times New Roman" w:cs="Times New Roman"/>
-          <w:iCs/>
-          <w:color w:val="000000"/>
-        </w:rPr>
-        <w:t xml:space="preserve"> (2h30)</w:t>
-      </w:r>
-    </w:p>
-    <w:p>
-      <w:pPr>
-        <w:pStyle w:val="ListParagraph"/>
-        <w:numPr>
-          <w:ilvl w:val="2"/>
-          <w:numId w:val="3"/>
-        </w:numPr>
-        <w:spacing w:before="153"/>
-        <w:outlineLvl w:val="1"/>
-        <w:rPr>
-          <w:rFonts w:ascii="Times New Roman" w:eastAsia="Times New Roman" w:hAnsi="Times New Roman" w:cs="Times New Roman"/>
-          <w:iCs/>
-          <w:color w:val="000000"/>
-          <w:u w:val="single"/>
-        </w:rPr>
-      </w:pPr>
-      <w:r>
-        <w:rPr>
-          <w:rFonts w:ascii="Times New Roman" w:eastAsia="Times New Roman" w:hAnsi="Times New Roman" w:cs="Times New Roman"/>
-          <w:iCs/>
-          <w:color w:val="000000"/>
-        </w:rPr>
-        <w:t>Résolution du problème d’affichage du plateau en utilisant les fonctions printw à la place</w:t>
-      </w:r>
-      <w:r>
-        <w:rPr>
-          <w:rFonts w:ascii="Times New Roman" w:eastAsia="Times New Roman" w:hAnsi="Times New Roman" w:cs="Times New Roman"/>
-          <w:iCs/>
-          <w:color w:val="000000"/>
-        </w:rPr>
-        <w:t xml:space="preserve"> et en convertissant la</w:t>
-      </w:r>
-      <w:r>
-        <w:rPr>
-          <w:rFonts w:ascii="Times New Roman" w:eastAsia="Times New Roman" w:hAnsi="Times New Roman" w:cs="Times New Roman"/>
-          <w:iCs/>
-          <w:color w:val="000000"/>
-        </w:rPr>
-        <w:t xml:space="preserve"> variable dans laquelle est contenue la chaine de caractères </w:t>
-      </w:r>
-      <w:r>
-        <w:rPr>
-          <w:rFonts w:ascii="Times New Roman" w:eastAsia="Times New Roman" w:hAnsi="Times New Roman" w:cs="Times New Roman"/>
-          <w:iCs/>
-          <w:color w:val="000000"/>
-        </w:rPr>
-        <w:t>renvoyée par la fonction dessine</w:t>
-      </w:r>
-      <w:r>
-        <w:rPr>
-          <w:rFonts w:ascii="Times New Roman" w:eastAsia="Times New Roman" w:hAnsi="Times New Roman" w:cs="Times New Roman"/>
-          <w:iCs/>
-          <w:color w:val="000000"/>
-        </w:rPr>
-        <w:t xml:space="preserve"> en une chaine de caractère (.str_c</w:t>
-      </w:r>
-      <w:r>
-        <w:rPr>
-          <w:rFonts w:ascii="Times New Roman" w:eastAsia="Times New Roman" w:hAnsi="Times New Roman" w:cs="Times New Roman"/>
-          <w:iCs/>
-          <w:color w:val="000000"/>
-        </w:rPr>
-        <w:t xml:space="preserve">) (si je ne </w:t>
-      </w:r>
-      <w:r>
-        <w:rPr>
-          <w:rFonts w:ascii="Times New Roman" w:eastAsia="Times New Roman" w:hAnsi="Times New Roman" w:cs="Times New Roman"/>
-          <w:iCs/>
-          <w:color w:val="000000"/>
-        </w:rPr>
-        <w:t>convertissais</w:t>
-      </w:r>
-      <w:r>
-        <w:rPr>
-          <w:rFonts w:ascii="Times New Roman" w:eastAsia="Times New Roman" w:hAnsi="Times New Roman" w:cs="Times New Roman"/>
-          <w:iCs/>
-          <w:color w:val="000000"/>
-        </w:rPr>
-        <w:t xml:space="preserve"> pas en un type string la variable dans le</w:t>
-      </w:r>
-      <w:r>
-        <w:rPr>
-          <w:rFonts w:ascii="Times New Roman" w:eastAsia="Times New Roman" w:hAnsi="Times New Roman" w:cs="Times New Roman"/>
-          <w:iCs/>
-          <w:color w:val="000000"/>
-        </w:rPr>
-        <w:t xml:space="preserve"> printw, il est affiché</w:t>
-      </w:r>
-      <w:r>
-        <w:rPr>
-          <w:rFonts w:ascii="Times New Roman" w:eastAsia="Times New Roman" w:hAnsi="Times New Roman" w:cs="Times New Roman"/>
-          <w:iCs/>
-          <w:color w:val="000000"/>
-        </w:rPr>
-        <w:t xml:space="preserve"> une </w:t>
-      </w:r>
-      <w:r>
-        <w:rPr>
-          <w:rFonts w:ascii="Times New Roman" w:eastAsia="Times New Roman" w:hAnsi="Times New Roman" w:cs="Times New Roman"/>
-          <w:iCs/>
-          <w:color w:val="000000"/>
-        </w:rPr>
-        <w:t>erreur)</w:t>
-      </w:r>
-      <w:r>
-        <w:rPr>
-          <w:rFonts w:ascii="Times New Roman" w:eastAsia="Times New Roman" w:hAnsi="Times New Roman" w:cs="Times New Roman"/>
-          <w:iCs/>
-          <w:color w:val="000000"/>
-        </w:rPr>
-        <w:t>.</w:t>
-      </w:r>
-    </w:p>
-    <w:p>
-      <w:pPr>
-        <w:pStyle w:val="ListParagraph"/>
-        <w:spacing w:before="153"/>
-        <w:ind w:left="2203"/>
-        <w:outlineLvl w:val="1"/>
-        <w:rPr>
-          <w:rFonts w:ascii="Times New Roman" w:eastAsia="Times New Roman" w:hAnsi="Times New Roman" w:cs="Times New Roman"/>
-          <w:iCs/>
-          <w:color w:val="000000"/>
-          <w:u w:val="single"/>
-        </w:rPr>
-      </w:pPr>
-    </w:p>
-    <w:p>
-      <w:pPr>
-        <w:pStyle w:val="ListParagraph"/>
-        <w:numPr>
-          <w:ilvl w:val="1"/>
-          <w:numId w:val="3"/>
-        </w:numPr>
-        <w:spacing w:before="153"/>
-        <w:outlineLvl w:val="1"/>
-        <w:rPr>
-          <w:rFonts w:ascii="Times New Roman" w:eastAsia="Times New Roman" w:hAnsi="Times New Roman" w:cs="Times New Roman"/>
-          <w:iCs/>
-          <w:color w:val="000000"/>
-          <w:u w:val="single"/>
-        </w:rPr>
-      </w:pPr>
-      <w:r>
-        <w:rPr>
-          <w:rFonts w:ascii="Times New Roman" w:eastAsia="Times New Roman" w:hAnsi="Times New Roman" w:cs="Times New Roman"/>
-          <w:iCs/>
-          <w:color w:val="000000"/>
-          <w:u w:val="single"/>
-        </w:rPr>
-        <w:t xml:space="preserve">Mercredi 1 décembre 2021 : </w:t>
-      </w:r>
-      <w:r>
-        <w:rPr>
-          <w:rFonts w:ascii="Times New Roman" w:eastAsia="Times New Roman" w:hAnsi="Times New Roman" w:cs="Times New Roman"/>
-          <w:iCs/>
-          <w:color w:val="000000"/>
-        </w:rPr>
-        <w:t>(3h)</w:t>
-      </w:r>
-    </w:p>
-    <w:p>
-      <w:pPr>
-        <w:pStyle w:val="ListParagraph"/>
-        <w:numPr>
-          <w:ilvl w:val="2"/>
-          <w:numId w:val="3"/>
-        </w:numPr>
-        <w:spacing w:before="153"/>
-        <w:outlineLvl w:val="1"/>
-        <w:rPr>
-          <w:rFonts w:ascii="Times New Roman" w:eastAsia="Times New Roman" w:hAnsi="Times New Roman" w:cs="Times New Roman"/>
-          <w:iCs/>
-          <w:color w:val="000000"/>
-        </w:rPr>
-      </w:pPr>
-      <w:r>
-        <w:rPr>
-          <w:rFonts w:ascii="Times New Roman" w:eastAsia="Times New Roman" w:hAnsi="Times New Roman" w:cs="Times New Roman"/>
-          <w:iCs/>
-          <w:color w:val="000000"/>
-        </w:rPr>
-        <w:t xml:space="preserve">Début de </w:t>
-      </w:r>
-      <w:r>
-        <w:rPr>
-          <w:rFonts w:ascii="Times New Roman" w:eastAsia="Times New Roman" w:hAnsi="Times New Roman" w:cs="Times New Roman"/>
-          <w:iCs/>
-          <w:color w:val="000000"/>
-        </w:rPr>
-        <w:t>la rédaction du rapport et création d’une fonction compareTableau p</w:t>
-      </w:r>
-      <w:r>
-        <w:rPr>
-          <w:rFonts w:ascii="Times New Roman" w:eastAsia="Times New Roman" w:hAnsi="Times New Roman" w:cs="Times New Roman"/>
-          <w:iCs/>
-          <w:color w:val="000000"/>
-        </w:rPr>
-        <w:t>our régler le problème des test</w:t>
-      </w:r>
-      <w:r>
-        <w:rPr>
-          <w:rFonts w:ascii="Times New Roman" w:eastAsia="Times New Roman" w:hAnsi="Times New Roman" w:cs="Times New Roman"/>
-          <w:iCs/>
-          <w:color w:val="000000"/>
-        </w:rPr>
-        <w:t>s.</w:t>
-      </w:r>
-      <w:r>
-        <w:rPr>
-          <w:rFonts w:ascii="Times New Roman" w:eastAsia="Times New Roman" w:hAnsi="Times New Roman" w:cs="Times New Roman"/>
-          <w:iCs/>
-          <w:color w:val="000000"/>
-        </w:rPr>
-        <w:t xml:space="preserve"> </w:t>
-      </w:r>
-    </w:p>
-    <w:p>
-      <w:pPr>
-        <w:pStyle w:val="ListParagraph"/>
-        <w:numPr>
-          <w:ilvl w:val="2"/>
-          <w:numId w:val="3"/>
-        </w:numPr>
-        <w:spacing w:before="153"/>
-        <w:outlineLvl w:val="1"/>
-        <w:rPr>
-          <w:rFonts w:ascii="Times New Roman" w:eastAsia="Times New Roman" w:hAnsi="Times New Roman" w:cs="Times New Roman"/>
-          <w:iCs/>
-          <w:color w:val="000000"/>
-        </w:rPr>
-      </w:pPr>
-      <w:r>
-        <w:rPr>
-          <w:rFonts w:ascii="Times New Roman" w:eastAsia="Times New Roman" w:hAnsi="Times New Roman" w:cs="Times New Roman"/>
-          <w:iCs/>
-          <w:color w:val="000000"/>
-        </w:rPr>
-        <w:t>Dé</w:t>
-      </w:r>
-      <w:r>
-        <w:rPr>
-          <w:rFonts w:ascii="Times New Roman" w:eastAsia="Times New Roman" w:hAnsi="Times New Roman" w:cs="Times New Roman"/>
-          <w:iCs/>
-          <w:color w:val="000000"/>
-        </w:rPr>
-        <w:t>couverte et résolution d’un problème au niveau de la combinaison des cases dans le plateau</w:t>
-      </w:r>
-      <w:r>
-        <w:rPr>
-          <w:rFonts w:ascii="Times New Roman" w:eastAsia="Times New Roman" w:hAnsi="Times New Roman" w:cs="Times New Roman"/>
-          <w:iCs/>
-          <w:color w:val="000000"/>
-        </w:rPr>
-        <w:t>.</w:t>
-      </w:r>
-    </w:p>
-    <w:p>
-      <w:pPr>
-        <w:pStyle w:val="ListParagraph"/>
-        <w:spacing w:before="153"/>
-        <w:ind w:left="2203"/>
-        <w:outlineLvl w:val="1"/>
-        <w:rPr>
-          <w:rFonts w:ascii="Times New Roman" w:eastAsia="Times New Roman" w:hAnsi="Times New Roman" w:cs="Times New Roman"/>
-          <w:iCs/>
-          <w:color w:val="000000"/>
-        </w:rPr>
-      </w:pPr>
-    </w:p>
-    <w:p>
-      <w:pPr>
-        <w:pStyle w:val="ListParagraph"/>
-        <w:spacing w:before="153"/>
-        <w:ind w:left="2203"/>
-        <w:outlineLvl w:val="1"/>
-        <w:rPr>
-          <w:rFonts w:ascii="Times New Roman" w:eastAsia="Times New Roman" w:hAnsi="Times New Roman" w:cs="Times New Roman"/>
-          <w:iCs/>
-          <w:color w:val="000000"/>
-        </w:rPr>
-      </w:pPr>
-    </w:p>
-    <w:p>
-      <w:pPr>
-        <w:pStyle w:val="ListParagraph"/>
-        <w:spacing w:before="153"/>
-        <w:ind w:left="2203"/>
-        <w:outlineLvl w:val="1"/>
-        <w:rPr>
-          <w:rFonts w:ascii="Times New Roman" w:eastAsia="Times New Roman" w:hAnsi="Times New Roman" w:cs="Times New Roman"/>
-          <w:iCs/>
-          <w:color w:val="000000"/>
-        </w:rPr>
-      </w:pPr>
-    </w:p>
-    <w:p>
-      <w:pPr>
-        <w:pStyle w:val="ListParagraph"/>
-        <w:numPr>
-          <w:ilvl w:val="0"/>
-          <w:numId w:val="3"/>
-        </w:numPr>
-        <w:spacing w:before="153"/>
-        <w:outlineLvl w:val="1"/>
-        <w:rPr>
-          <w:rFonts w:ascii="Times New Roman" w:eastAsia="Times New Roman" w:hAnsi="Times New Roman" w:cs="Times New Roman"/>
-          <w:i/>
-          <w:iCs/>
-          <w:color w:val="000000"/>
-        </w:rPr>
-      </w:pPr>
-      <w:r>
-        <w:rPr>
-          <w:rFonts w:ascii="Times New Roman" w:eastAsia="Times New Roman" w:hAnsi="Times New Roman" w:cs="Times New Roman"/>
-          <w:i/>
-          <w:iCs/>
-          <w:color w:val="000000"/>
-        </w:rPr>
-        <w:lastRenderedPageBreak/>
-        <w:t>Niveau 2</w:t>
-      </w:r>
-      <w:bookmarkStart w:id="0" w:name="_GoBack"/>
-      <w:bookmarkEnd w:id="0"/>
-      <w:r>
-        <w:rPr>
-          <w:rFonts w:ascii="Times New Roman" w:eastAsia="Times New Roman" w:hAnsi="Times New Roman" w:cs="Times New Roman"/>
-          <w:i/>
-          <w:iCs/>
-          <w:color w:val="000000"/>
-        </w:rPr>
-        <w:t> :</w:t>
-      </w:r>
-    </w:p>
-    <w:p>
-      <w:pPr>
-        <w:pStyle w:val="ListParagraph"/>
-        <w:numPr>
-          <w:ilvl w:val="1"/>
-          <w:numId w:val="3"/>
-        </w:numPr>
-        <w:spacing w:before="153"/>
-        <w:outlineLvl w:val="1"/>
-        <w:rPr>
-          <w:rFonts w:ascii="Times New Roman" w:eastAsia="Times New Roman" w:hAnsi="Times New Roman" w:cs="Times New Roman"/>
-          <w:iCs/>
-          <w:color w:val="000000"/>
-          <w:u w:val="single"/>
-        </w:rPr>
-      </w:pPr>
-      <w:r>
-        <w:rPr>
-          <w:rFonts w:ascii="Times New Roman" w:eastAsia="Times New Roman" w:hAnsi="Times New Roman" w:cs="Times New Roman"/>
-          <w:iCs/>
-          <w:color w:val="000000"/>
-          <w:u w:val="single"/>
-        </w:rPr>
-        <w:t>Vendredi 3 décembre 2021 :</w:t>
-      </w:r>
-    </w:p>
-    <w:p>
-      <w:pPr>
-        <w:pStyle w:val="ListParagraph"/>
-        <w:numPr>
-          <w:ilvl w:val="2"/>
-          <w:numId w:val="3"/>
-        </w:numPr>
-        <w:spacing w:before="153"/>
-        <w:outlineLvl w:val="1"/>
-        <w:rPr>
-          <w:rFonts w:ascii="Times New Roman" w:eastAsia="Times New Roman" w:hAnsi="Times New Roman" w:cs="Times New Roman"/>
-          <w:iCs/>
-          <w:color w:val="000000"/>
-        </w:rPr>
-      </w:pPr>
-      <w:r>
-        <w:rPr>
-          <w:rFonts w:ascii="Times New Roman" w:eastAsia="Times New Roman" w:hAnsi="Times New Roman" w:cs="Times New Roman"/>
-          <w:iCs/>
-          <w:color w:val="000000"/>
-        </w:rPr>
-        <w:t>Mise en place d’</w:t>
-      </w:r>
-      <w:r>
-        <w:rPr>
-          <w:rFonts w:ascii="Times New Roman" w:eastAsia="Times New Roman" w:hAnsi="Times New Roman" w:cs="Times New Roman"/>
-          <w:iCs/>
-          <w:color w:val="000000"/>
-        </w:rPr>
-        <w:t>un M</w:t>
-      </w:r>
-      <w:r>
-        <w:rPr>
-          <w:rFonts w:ascii="Times New Roman" w:eastAsia="Times New Roman" w:hAnsi="Times New Roman" w:cs="Times New Roman"/>
-          <w:iCs/>
-          <w:color w:val="000000"/>
-        </w:rPr>
-        <w:t xml:space="preserve">akefile après une </w:t>
-      </w:r>
-      <w:r>
-        <w:rPr>
-          <w:rFonts w:ascii="Times New Roman" w:eastAsia="Times New Roman" w:hAnsi="Times New Roman" w:cs="Times New Roman"/>
-          <w:iCs/>
-          <w:color w:val="000000"/>
-        </w:rPr>
-        <w:t xml:space="preserve">documentation </w:t>
-      </w:r>
-      <w:r>
-        <w:rPr>
-          <w:rFonts w:ascii="Times New Roman" w:eastAsia="Times New Roman" w:hAnsi="Times New Roman" w:cs="Times New Roman"/>
-          <w:iCs/>
-          <w:color w:val="000000"/>
-        </w:rPr>
-        <w:t>sur le suj</w:t>
-      </w:r>
-      <w:r>
-        <w:rPr>
-          <w:rFonts w:ascii="Times New Roman" w:eastAsia="Times New Roman" w:hAnsi="Times New Roman" w:cs="Times New Roman"/>
-          <w:iCs/>
-          <w:color w:val="000000"/>
-        </w:rPr>
-        <w:t>et</w:t>
-      </w:r>
-      <w:r>
-        <w:rPr>
-          <w:rFonts w:ascii="Times New Roman" w:eastAsia="Times New Roman" w:hAnsi="Times New Roman" w:cs="Times New Roman"/>
-          <w:iCs/>
-          <w:color w:val="000000"/>
-        </w:rPr>
-        <w:t>.</w:t>
-      </w:r>
-    </w:p>
-    <w:p>
-      <w:pPr>
-        <w:pStyle w:val="ListParagraph"/>
-        <w:numPr>
-          <w:ilvl w:val="2"/>
-          <w:numId w:val="3"/>
-        </w:numPr>
-        <w:spacing w:before="153"/>
-        <w:outlineLvl w:val="1"/>
-        <w:rPr>
-          <w:rFonts w:ascii="Times New Roman" w:eastAsia="Times New Roman" w:hAnsi="Times New Roman" w:cs="Times New Roman"/>
-          <w:iCs/>
-          <w:color w:val="000000"/>
-        </w:rPr>
-      </w:pPr>
-      <w:r>
-        <w:rPr>
-          <w:rFonts w:ascii="Times New Roman" w:eastAsia="Times New Roman" w:hAnsi="Times New Roman" w:cs="Times New Roman"/>
-          <w:iCs/>
-          <w:color w:val="000000"/>
-        </w:rPr>
-        <w:t>Mise en place du gestionnaire de version GIT</w:t>
-      </w:r>
-    </w:p>
-    <w:p>
-      <w:pPr>
-        <w:spacing w:before="153"/>
-        <w:outlineLvl w:val="1"/>
-        <w:rPr>
-          <w:rFonts w:ascii="Times New Roman" w:eastAsia="Times New Roman" w:hAnsi="Times New Roman" w:cs="Times New Roman"/>
-          <w:iCs/>
-          <w:color w:val="000000"/>
-          <w:u w:val="single"/>
+          <w:i/>
+          <w:iCs/>
+          <w:color w:val="000000"/>
         </w:rPr>
       </w:pPr>
     </w:p>
@@ -2428,6 +1070,7 @@
           <w:iCs/>
           <w:color w:val="000000"/>
         </w:rPr>
+        <w:lastRenderedPageBreak/>
         <w:t>Ne gardez que des exemples pertinents qui mettent en valeur votre travail. Inutile de perdre du temps sur le premier programme si vous avez fait les suivants plus compliqués; l'auditeur se doutera bien que vous avez réussi à le faire.</w:t>
       </w:r>
     </w:p>
@@ -3762,7 +2405,7 @@
         <w:rFonts w:ascii="Wingdings" w:hAnsi="Wingdings" w:hint="default"/>
       </w:rPr>
     </w:lvl>
-    <w:lvl w:ilvl="3" w:tplc="04090001" w:tentative="1">
+    <w:lvl w:ilvl="3" w:tplc="04090001">
       <w:start w:val="1"/>
       <w:numFmt w:val="bullet"/>
       <w:lvlText w:val=""/>

</xml_diff>

<commit_message>
Version avec un debut de score
</commit_message>
<xml_diff>
--- a/Rapport de projet 2048.docx
+++ b/Rapport de projet 2048.docx
@@ -942,6 +942,81 @@
           <w:color w:val="000000"/>
         </w:rPr>
         <w:t>0.6 réalisé sauf pour la fonction dessine</w:t>
+      </w:r>
+    </w:p>
+    <w:p>
+      <w:pPr>
+        <w:pStyle w:val="ListParagraph"/>
+        <w:numPr>
+          <w:ilvl w:val="1"/>
+          <w:numId w:val="3"/>
+        </w:numPr>
+        <w:spacing w:before="153"/>
+        <w:outlineLvl w:val="1"/>
+        <w:rPr>
+          <w:rFonts w:ascii="Times New Roman" w:eastAsia="Times New Roman" w:hAnsi="Times New Roman" w:cs="Times New Roman"/>
+          <w:i/>
+          <w:iCs/>
+          <w:color w:val="000000"/>
+        </w:rPr>
+      </w:pPr>
+      <w:r>
+        <w:rPr>
+          <w:rFonts w:ascii="Times New Roman" w:eastAsia="Times New Roman" w:hAnsi="Times New Roman" w:cs="Times New Roman"/>
+          <w:iCs/>
+          <w:color w:val="000000"/>
+        </w:rPr>
+        <w:t xml:space="preserve">0.7 réalisé </w:t>
+      </w:r>
+    </w:p>
+    <w:p>
+      <w:pPr>
+        <w:pStyle w:val="ListParagraph"/>
+        <w:numPr>
+          <w:ilvl w:val="1"/>
+          <w:numId w:val="3"/>
+        </w:numPr>
+        <w:spacing w:before="153"/>
+        <w:outlineLvl w:val="1"/>
+        <w:rPr>
+          <w:rFonts w:ascii="Times New Roman" w:eastAsia="Times New Roman" w:hAnsi="Times New Roman" w:cs="Times New Roman"/>
+          <w:i/>
+          <w:iCs/>
+          <w:color w:val="000000"/>
+        </w:rPr>
+      </w:pPr>
+      <w:r>
+        <w:rPr>
+          <w:rFonts w:ascii="Times New Roman" w:eastAsia="Times New Roman" w:hAnsi="Times New Roman" w:cs="Times New Roman"/>
+          <w:iCs/>
+          <w:color w:val="000000"/>
+        </w:rPr>
+        <w:t>0.8 réalisé</w:t>
+      </w:r>
+    </w:p>
+    <w:p>
+      <w:pPr>
+        <w:pStyle w:val="ListParagraph"/>
+        <w:numPr>
+          <w:ilvl w:val="1"/>
+          <w:numId w:val="3"/>
+        </w:numPr>
+        <w:spacing w:before="153"/>
+        <w:outlineLvl w:val="1"/>
+        <w:rPr>
+          <w:rFonts w:ascii="Times New Roman" w:eastAsia="Times New Roman" w:hAnsi="Times New Roman" w:cs="Times New Roman"/>
+          <w:i/>
+          <w:iCs/>
+          <w:color w:val="000000"/>
+        </w:rPr>
+      </w:pPr>
+      <w:r>
+        <w:rPr>
+          <w:rFonts w:ascii="Times New Roman" w:eastAsia="Times New Roman" w:hAnsi="Times New Roman" w:cs="Times New Roman"/>
+          <w:iCs/>
+          <w:color w:val="000000"/>
+        </w:rPr>
+        <w:t>0.9 réalisé</w:t>
       </w:r>
       <w:bookmarkStart w:id="0" w:name="_GoBack"/>
       <w:bookmarkEnd w:id="0"/>

</xml_diff>

<commit_message>
Ajout: Score, modif affichage
</commit_message>
<xml_diff>
--- a/Rapport de projet 2048.docx
+++ b/Rapport de projet 2048.docx
@@ -883,7 +883,7 @@
           <w:iCs/>
           <w:color w:val="000000"/>
         </w:rPr>
-        <w:t>0.4 non réalisé</w:t>
+        <w:t>0.4 réalisé</w:t>
       </w:r>
     </w:p>
     <w:p>
@@ -943,6 +943,8 @@
         </w:rPr>
         <w:t>0.6 réalisé sauf pour la fonction dessine</w:t>
       </w:r>
+      <w:bookmarkStart w:id="0" w:name="_GoBack"/>
+      <w:bookmarkEnd w:id="0"/>
     </w:p>
     <w:p>
       <w:pPr>
@@ -1018,8 +1020,6 @@
         </w:rPr>
         <w:t>0.9 réalisé</w:t>
       </w:r>
-      <w:bookmarkStart w:id="0" w:name="_GoBack"/>
-      <w:bookmarkEnd w:id="0"/>
     </w:p>
     <w:p>
       <w:pPr>

</xml_diff>

<commit_message>
Version final avec correction sur les tests
</commit_message>
<xml_diff>
--- a/Rapport de projet 2048.docx
+++ b/Rapport de projet 2048.docx
@@ -1,6 +1,6 @@
 
 <file path=word/document.xml><?xml version="1.0" encoding="utf-8"?>
-<w:document xmlns:wpc="http://schemas.microsoft.com/office/word/2010/wordprocessingCanvas" xmlns:cx="http://schemas.microsoft.com/office/drawing/2014/chartex" xmlns:cx1="http://schemas.microsoft.com/office/drawing/2015/9/8/chartex" xmlns:cx2="http://schemas.microsoft.com/office/drawing/2015/10/21/chartex" xmlns:cx3="http://schemas.microsoft.com/office/drawing/2016/5/9/chartex" xmlns:cx4="http://schemas.microsoft.com/office/drawing/2016/5/10/chartex" xmlns:cx5="http://schemas.microsoft.com/office/drawing/2016/5/11/chartex" xmlns:cx6="http://schemas.microsoft.com/office/drawing/2016/5/12/chartex" xmlns:cx7="http://schemas.microsoft.com/office/drawing/2016/5/13/chartex" xmlns:cx8="http://schemas.microsoft.com/office/drawing/2016/5/14/chartex" xmlns:mc="http://schemas.openxmlformats.org/markup-compatibility/2006" xmlns:aink="http://schemas.microsoft.com/office/drawing/2016/ink" xmlns:am3d="http://schemas.microsoft.com/office/drawing/2017/model3d" xmlns:o="urn:schemas-microsoft-com:office:office" xmlns:r="http://schemas.openxmlformats.org/officeDocument/2006/relationships" xmlns:m="http://schemas.openxmlformats.org/officeDocument/2006/math" xmlns:v="urn:schemas-microsoft-com:vml" xmlns:wp14="http://schemas.microsoft.com/office/word/2010/wordprocessingDrawing" xmlns:wp="http://schemas.openxmlformats.org/drawingml/2006/wordprocessingDrawing" xmlns:w10="urn:schemas-microsoft-com:office:word" xmlns:w="http://schemas.openxmlformats.org/wordprocessingml/2006/main" xmlns:w14="http://schemas.microsoft.com/office/word/2010/wordml" xmlns:w15="http://schemas.microsoft.com/office/word/2012/wordml" xmlns:w16cid="http://schemas.microsoft.com/office/word/2016/wordml/cid" xmlns:w16se="http://schemas.microsoft.com/office/word/2015/wordml/symex" xmlns:wpg="http://schemas.microsoft.com/office/word/2010/wordprocessingGroup" xmlns:wpi="http://schemas.microsoft.com/office/word/2010/wordprocessingInk" xmlns:wne="http://schemas.microsoft.com/office/word/2006/wordml" xmlns:wps="http://schemas.microsoft.com/office/word/2010/wordprocessingShape" mc:Ignorable="w14 w15 w16se w16cid wp14">
+<w:document xmlns:wpc="http://schemas.microsoft.com/office/word/2010/wordprocessingCanvas" xmlns:cx="http://schemas.microsoft.com/office/drawing/2014/chartex" xmlns:cx1="http://schemas.microsoft.com/office/drawing/2015/9/8/chartex" xmlns:cx2="http://schemas.microsoft.com/office/drawing/2015/10/21/chartex" xmlns:cx3="http://schemas.microsoft.com/office/drawing/2016/5/9/chartex" xmlns:cx4="http://schemas.microsoft.com/office/drawing/2016/5/10/chartex" xmlns:cx5="http://schemas.microsoft.com/office/drawing/2016/5/11/chartex" xmlns:cx6="http://schemas.microsoft.com/office/drawing/2016/5/12/chartex" xmlns:cx7="http://schemas.microsoft.com/office/drawing/2016/5/13/chartex" xmlns:cx8="http://schemas.microsoft.com/office/drawing/2016/5/14/chartex" xmlns:mc="http://schemas.openxmlformats.org/markup-compatibility/2006" xmlns:aink="http://schemas.microsoft.com/office/drawing/2016/ink" xmlns:am3d="http://schemas.microsoft.com/office/drawing/2017/model3d" xmlns:o="urn:schemas-microsoft-com:office:office" xmlns:r="http://schemas.openxmlformats.org/officeDocument/2006/relationships" xmlns:m="http://schemas.openxmlformats.org/officeDocument/2006/math" xmlns:v="urn:schemas-microsoft-com:vml" xmlns:wp14="http://schemas.microsoft.com/office/word/2010/wordprocessingDrawing" xmlns:wp="http://schemas.openxmlformats.org/drawingml/2006/wordprocessingDrawing" xmlns:w10="urn:schemas-microsoft-com:office:word" xmlns:w="http://schemas.openxmlformats.org/wordprocessingml/2006/main" xmlns:w14="http://schemas.microsoft.com/office/word/2010/wordml" xmlns:w15="http://schemas.microsoft.com/office/word/2012/wordml" xmlns:w16cex="http://schemas.microsoft.com/office/word/2018/wordml/cex" xmlns:w16cid="http://schemas.microsoft.com/office/word/2016/wordml/cid" xmlns:w16="http://schemas.microsoft.com/office/word/2018/wordml" xmlns:w16sdtdh="http://schemas.microsoft.com/office/word/2020/wordml/sdtdatahash" xmlns:w16se="http://schemas.microsoft.com/office/word/2015/wordml/symex" xmlns:wpg="http://schemas.microsoft.com/office/word/2010/wordprocessingGroup" xmlns:wpi="http://schemas.microsoft.com/office/word/2010/wordprocessingInk" xmlns:wne="http://schemas.microsoft.com/office/word/2006/wordml" xmlns:wps="http://schemas.microsoft.com/office/word/2010/wordprocessingShape" mc:Ignorable="w14 w15 w16se w16cid w16 w16cex w16sdtdh wp14">
   <w:body>
     <w:p>
       <w:pPr>
@@ -195,6 +195,7 @@
         </w:rPr>
         <w:t xml:space="preserve">Fonctions </w:t>
       </w:r>
+      <w:proofErr w:type="spellStart"/>
       <w:r>
         <w:rPr>
           <w:rFonts w:ascii="Times New Roman" w:eastAsia="Times New Roman" w:hAnsi="Times New Roman" w:cs="Times New Roman"/>
@@ -222,6 +223,7 @@
         </w:rPr>
         <w:t>es</w:t>
       </w:r>
+      <w:proofErr w:type="spellEnd"/>
       <w:r>
         <w:rPr>
           <w:rFonts w:ascii="Times New Roman" w:eastAsia="Times New Roman" w:hAnsi="Times New Roman" w:cs="Times New Roman"/>
@@ -325,6 +327,7 @@
           <w:color w:val="000000"/>
         </w:rPr>
       </w:pPr>
+      <w:proofErr w:type="spellStart"/>
       <w:r>
         <w:rPr>
           <w:rFonts w:ascii="Times New Roman" w:eastAsia="Times New Roman" w:hAnsi="Times New Roman" w:cs="Times New Roman"/>
@@ -333,6 +336,7 @@
         </w:rPr>
         <w:t>NumberGenerator</w:t>
       </w:r>
+      <w:proofErr w:type="spellEnd"/>
       <w:r>
         <w:rPr>
           <w:rFonts w:ascii="Times New Roman" w:eastAsia="Times New Roman" w:hAnsi="Times New Roman" w:cs="Times New Roman"/>
@@ -408,6 +412,7 @@
           <w:color w:val="000000"/>
         </w:rPr>
       </w:pPr>
+      <w:proofErr w:type="spellStart"/>
       <w:r>
         <w:rPr>
           <w:rFonts w:ascii="Times New Roman" w:eastAsia="Times New Roman" w:hAnsi="Times New Roman" w:cs="Times New Roman"/>
@@ -416,6 +421,7 @@
         </w:rPr>
         <w:t>deplacementGauche</w:t>
       </w:r>
+      <w:proofErr w:type="spellEnd"/>
     </w:p>
     <w:p>
       <w:pPr>
@@ -433,6 +439,7 @@
           <w:color w:val="000000"/>
         </w:rPr>
       </w:pPr>
+      <w:proofErr w:type="spellStart"/>
       <w:r>
         <w:rPr>
           <w:rFonts w:ascii="Times New Roman" w:eastAsia="Times New Roman" w:hAnsi="Times New Roman" w:cs="Times New Roman"/>
@@ -441,6 +448,7 @@
         </w:rPr>
         <w:t>deplacementDroite</w:t>
       </w:r>
+      <w:proofErr w:type="spellEnd"/>
     </w:p>
     <w:p>
       <w:pPr>
@@ -458,6 +466,7 @@
           <w:color w:val="000000"/>
         </w:rPr>
       </w:pPr>
+      <w:proofErr w:type="spellStart"/>
       <w:r>
         <w:rPr>
           <w:rFonts w:ascii="Times New Roman" w:eastAsia="Times New Roman" w:hAnsi="Times New Roman" w:cs="Times New Roman"/>
@@ -466,6 +475,7 @@
         </w:rPr>
         <w:t>deplacementHaut</w:t>
       </w:r>
+      <w:proofErr w:type="spellEnd"/>
     </w:p>
     <w:p>
       <w:pPr>
@@ -483,6 +493,7 @@
           <w:color w:val="000000"/>
         </w:rPr>
       </w:pPr>
+      <w:proofErr w:type="spellStart"/>
       <w:r>
         <w:rPr>
           <w:rFonts w:ascii="Times New Roman" w:eastAsia="Times New Roman" w:hAnsi="Times New Roman" w:cs="Times New Roman"/>
@@ -491,6 +502,7 @@
         </w:rPr>
         <w:t>deplacementBas</w:t>
       </w:r>
+      <w:proofErr w:type="spellEnd"/>
     </w:p>
     <w:p>
       <w:pPr>
@@ -652,6 +664,7 @@
           <w:color w:val="000000"/>
         </w:rPr>
       </w:pPr>
+      <w:proofErr w:type="spellStart"/>
       <w:r>
         <w:rPr>
           <w:rFonts w:ascii="Times New Roman" w:eastAsia="Times New Roman" w:hAnsi="Times New Roman" w:cs="Times New Roman"/>
@@ -660,6 +673,7 @@
         </w:rPr>
         <w:t>flip_horizontal</w:t>
       </w:r>
+      <w:proofErr w:type="spellEnd"/>
     </w:p>
     <w:p>
       <w:pPr>
@@ -677,6 +691,7 @@
           <w:color w:val="000000"/>
         </w:rPr>
       </w:pPr>
+      <w:proofErr w:type="spellStart"/>
       <w:r>
         <w:rPr>
           <w:rFonts w:ascii="Times New Roman" w:eastAsia="Times New Roman" w:hAnsi="Times New Roman" w:cs="Times New Roman"/>
@@ -685,6 +700,7 @@
         </w:rPr>
         <w:t>flip_vertical</w:t>
       </w:r>
+      <w:proofErr w:type="spellEnd"/>
     </w:p>
     <w:p>
       <w:pPr>
@@ -943,8 +959,6 @@
         </w:rPr>
         <w:t>0.6 réalisé sauf pour la fonction dessine</w:t>
       </w:r>
-      <w:bookmarkStart w:id="0" w:name="_GoBack"/>
-      <w:bookmarkEnd w:id="0"/>
     </w:p>
     <w:p>
       <w:pPr>
@@ -1024,6 +1038,20 @@
     <w:p>
       <w:pPr>
         <w:pStyle w:val="ListParagraph"/>
+        <w:spacing w:before="153"/>
+        <w:ind w:left="1440"/>
+        <w:outlineLvl w:val="1"/>
+        <w:rPr>
+          <w:rFonts w:ascii="Times New Roman" w:eastAsia="Times New Roman" w:hAnsi="Times New Roman" w:cs="Times New Roman"/>
+          <w:i/>
+          <w:iCs/>
+          <w:color w:val="000000"/>
+        </w:rPr>
+      </w:pPr>
+    </w:p>
+    <w:p>
+      <w:pPr>
+        <w:pStyle w:val="ListParagraph"/>
         <w:numPr>
           <w:ilvl w:val="0"/>
           <w:numId w:val="3"/>
@@ -1037,6 +1065,499 @@
           <w:color w:val="000000"/>
         </w:rPr>
       </w:pPr>
+      <w:r>
+        <w:rPr>
+          <w:rFonts w:ascii="Times New Roman" w:eastAsia="Times New Roman" w:hAnsi="Times New Roman" w:cs="Times New Roman"/>
+          <w:i/>
+          <w:color w:val="000000"/>
+        </w:rPr>
+        <w:t>Niveau 1 :</w:t>
+      </w:r>
+    </w:p>
+    <w:p>
+      <w:pPr>
+        <w:pStyle w:val="ListParagraph"/>
+        <w:numPr>
+          <w:ilvl w:val="1"/>
+          <w:numId w:val="3"/>
+        </w:numPr>
+        <w:spacing w:before="153"/>
+        <w:outlineLvl w:val="1"/>
+        <w:rPr>
+          <w:rFonts w:ascii="Times New Roman" w:eastAsia="Times New Roman" w:hAnsi="Times New Roman" w:cs="Times New Roman"/>
+          <w:i/>
+          <w:iCs/>
+          <w:color w:val="000000"/>
+        </w:rPr>
+      </w:pPr>
+      <w:r>
+        <w:rPr>
+          <w:rFonts w:ascii="Times New Roman" w:eastAsia="Times New Roman" w:hAnsi="Times New Roman" w:cs="Times New Roman"/>
+          <w:color w:val="000000"/>
+        </w:rPr>
+        <w:t xml:space="preserve">1.1 réalisé </w:t>
+      </w:r>
+      <w:r>
+        <w:rPr>
+          <w:rFonts w:ascii="Times New Roman" w:eastAsia="Times New Roman" w:hAnsi="Times New Roman" w:cs="Times New Roman"/>
+          <w:color w:val="000000"/>
+        </w:rPr>
+        <w:t xml:space="preserve">en utilisant la bibliothèque </w:t>
+      </w:r>
+      <w:proofErr w:type="spellStart"/>
+      <w:r>
+        <w:rPr>
+          <w:rFonts w:ascii="Times New Roman" w:eastAsia="Times New Roman" w:hAnsi="Times New Roman" w:cs="Times New Roman"/>
+          <w:color w:val="000000"/>
+        </w:rPr>
+        <w:t>ncurses</w:t>
+      </w:r>
+      <w:proofErr w:type="spellEnd"/>
+    </w:p>
+    <w:p>
+      <w:pPr>
+        <w:pStyle w:val="ListParagraph"/>
+        <w:numPr>
+          <w:ilvl w:val="1"/>
+          <w:numId w:val="3"/>
+        </w:numPr>
+        <w:spacing w:before="153"/>
+        <w:outlineLvl w:val="1"/>
+        <w:rPr>
+          <w:rFonts w:ascii="Times New Roman" w:eastAsia="Times New Roman" w:hAnsi="Times New Roman" w:cs="Times New Roman"/>
+          <w:i/>
+          <w:iCs/>
+          <w:color w:val="000000"/>
+        </w:rPr>
+      </w:pPr>
+      <w:r>
+        <w:rPr>
+          <w:rFonts w:ascii="Times New Roman" w:eastAsia="Times New Roman" w:hAnsi="Times New Roman" w:cs="Times New Roman"/>
+          <w:color w:val="000000"/>
+        </w:rPr>
+        <w:t xml:space="preserve">1.2 réalisé </w:t>
+      </w:r>
+      <w:r>
+        <w:rPr>
+          <w:rFonts w:ascii="Times New Roman" w:eastAsia="Times New Roman" w:hAnsi="Times New Roman" w:cs="Times New Roman"/>
+          <w:color w:val="000000"/>
+        </w:rPr>
+        <w:t xml:space="preserve">en utilisant la bibliothèque </w:t>
+      </w:r>
+      <w:proofErr w:type="spellStart"/>
+      <w:r>
+        <w:rPr>
+          <w:rFonts w:ascii="Times New Roman" w:eastAsia="Times New Roman" w:hAnsi="Times New Roman" w:cs="Times New Roman"/>
+          <w:color w:val="000000"/>
+        </w:rPr>
+        <w:t>ncurses</w:t>
+      </w:r>
+      <w:proofErr w:type="spellEnd"/>
+    </w:p>
+    <w:p>
+      <w:pPr>
+        <w:pStyle w:val="ListParagraph"/>
+        <w:numPr>
+          <w:ilvl w:val="1"/>
+          <w:numId w:val="3"/>
+        </w:numPr>
+        <w:spacing w:before="153"/>
+        <w:outlineLvl w:val="1"/>
+        <w:rPr>
+          <w:rFonts w:ascii="Times New Roman" w:eastAsia="Times New Roman" w:hAnsi="Times New Roman" w:cs="Times New Roman"/>
+          <w:i/>
+          <w:iCs/>
+          <w:color w:val="000000"/>
+        </w:rPr>
+      </w:pPr>
+      <w:r>
+        <w:rPr>
+          <w:rFonts w:ascii="Times New Roman" w:eastAsia="Times New Roman" w:hAnsi="Times New Roman" w:cs="Times New Roman"/>
+          <w:color w:val="000000"/>
+        </w:rPr>
+        <w:t xml:space="preserve">1.3 réalisé en utilisant la bibliothèque </w:t>
+      </w:r>
+      <w:proofErr w:type="spellStart"/>
+      <w:r>
+        <w:rPr>
+          <w:rFonts w:ascii="Times New Roman" w:eastAsia="Times New Roman" w:hAnsi="Times New Roman" w:cs="Times New Roman"/>
+          <w:color w:val="000000"/>
+        </w:rPr>
+        <w:t>ncurses</w:t>
+      </w:r>
+      <w:proofErr w:type="spellEnd"/>
+      <w:r>
+        <w:rPr>
+          <w:rFonts w:ascii="Times New Roman" w:eastAsia="Times New Roman" w:hAnsi="Times New Roman" w:cs="Times New Roman"/>
+          <w:color w:val="000000"/>
+        </w:rPr>
+        <w:t xml:space="preserve"> </w:t>
+      </w:r>
+    </w:p>
+    <w:p>
+      <w:pPr>
+        <w:pStyle w:val="ListParagraph"/>
+        <w:numPr>
+          <w:ilvl w:val="1"/>
+          <w:numId w:val="3"/>
+        </w:numPr>
+        <w:spacing w:before="153"/>
+        <w:outlineLvl w:val="1"/>
+        <w:rPr>
+          <w:rFonts w:ascii="Times New Roman" w:eastAsia="Times New Roman" w:hAnsi="Times New Roman" w:cs="Times New Roman"/>
+          <w:i/>
+          <w:iCs/>
+          <w:color w:val="000000"/>
+        </w:rPr>
+      </w:pPr>
+      <w:r>
+        <w:rPr>
+          <w:rFonts w:ascii="Times New Roman" w:eastAsia="Times New Roman" w:hAnsi="Times New Roman" w:cs="Times New Roman"/>
+          <w:color w:val="000000"/>
+        </w:rPr>
+        <w:t>1.4</w:t>
+      </w:r>
+      <w:r>
+        <w:rPr>
+          <w:rFonts w:ascii="Times New Roman" w:eastAsia="Times New Roman" w:hAnsi="Times New Roman" w:cs="Times New Roman"/>
+          <w:color w:val="000000"/>
+        </w:rPr>
+        <w:t xml:space="preserve"> réalisé grâce aux structures de données</w:t>
+      </w:r>
+    </w:p>
+    <w:p>
+      <w:pPr>
+        <w:pStyle w:val="ListParagraph"/>
+        <w:spacing w:before="153"/>
+        <w:ind w:left="1440"/>
+        <w:outlineLvl w:val="1"/>
+        <w:rPr>
+          <w:rFonts w:ascii="Times New Roman" w:eastAsia="Times New Roman" w:hAnsi="Times New Roman" w:cs="Times New Roman"/>
+          <w:i/>
+          <w:iCs/>
+          <w:color w:val="000000"/>
+        </w:rPr>
+      </w:pPr>
+      <w:r>
+        <w:rPr>
+          <w:rFonts w:ascii="Times New Roman" w:eastAsia="Times New Roman" w:hAnsi="Times New Roman" w:cs="Times New Roman"/>
+          <w:color w:val="000000"/>
+        </w:rPr>
+        <w:t xml:space="preserve"> </w:t>
+      </w:r>
+    </w:p>
+    <w:p>
+      <w:pPr>
+        <w:spacing w:before="153"/>
+        <w:ind w:left="360"/>
+        <w:outlineLvl w:val="1"/>
+        <w:rPr>
+          <w:rFonts w:ascii="Times New Roman" w:eastAsia="Times New Roman" w:hAnsi="Times New Roman" w:cs="Times New Roman"/>
+          <w:i/>
+          <w:iCs/>
+          <w:color w:val="000000"/>
+        </w:rPr>
+      </w:pPr>
+    </w:p>
+    <w:p>
+      <w:pPr>
+        <w:pStyle w:val="ListParagraph"/>
+        <w:numPr>
+          <w:ilvl w:val="0"/>
+          <w:numId w:val="3"/>
+        </w:numPr>
+        <w:spacing w:before="153"/>
+        <w:outlineLvl w:val="1"/>
+        <w:rPr>
+          <w:rFonts w:ascii="Times New Roman" w:eastAsia="Times New Roman" w:hAnsi="Times New Roman" w:cs="Times New Roman"/>
+          <w:i/>
+          <w:iCs/>
+          <w:color w:val="000000"/>
+        </w:rPr>
+      </w:pPr>
+      <w:r>
+        <w:rPr>
+          <w:rFonts w:ascii="Times New Roman" w:eastAsia="Times New Roman" w:hAnsi="Times New Roman" w:cs="Times New Roman"/>
+          <w:i/>
+          <w:iCs/>
+          <w:color w:val="000000"/>
+        </w:rPr>
+        <w:lastRenderedPageBreak/>
+        <w:t>Niveau 2 :</w:t>
+      </w:r>
+    </w:p>
+    <w:p>
+      <w:pPr>
+        <w:pStyle w:val="ListParagraph"/>
+        <w:numPr>
+          <w:ilvl w:val="1"/>
+          <w:numId w:val="3"/>
+        </w:numPr>
+        <w:spacing w:before="153"/>
+        <w:outlineLvl w:val="1"/>
+        <w:rPr>
+          <w:rFonts w:ascii="Times New Roman" w:eastAsia="Times New Roman" w:hAnsi="Times New Roman" w:cs="Times New Roman"/>
+          <w:i/>
+          <w:iCs/>
+          <w:color w:val="000000"/>
+        </w:rPr>
+      </w:pPr>
+      <w:r>
+        <w:rPr>
+          <w:rFonts w:ascii="Times New Roman" w:eastAsia="Times New Roman" w:hAnsi="Times New Roman" w:cs="Times New Roman"/>
+          <w:color w:val="000000"/>
+        </w:rPr>
+        <w:t xml:space="preserve">2.1 réalisé en utilisant un </w:t>
+      </w:r>
+      <w:proofErr w:type="spellStart"/>
+      <w:r>
+        <w:rPr>
+          <w:rFonts w:ascii="Times New Roman" w:eastAsia="Times New Roman" w:hAnsi="Times New Roman" w:cs="Times New Roman"/>
+          <w:color w:val="000000"/>
+        </w:rPr>
+        <w:t>Makefile</w:t>
+      </w:r>
+      <w:proofErr w:type="spellEnd"/>
+      <w:r>
+        <w:rPr>
+          <w:rFonts w:ascii="Times New Roman" w:eastAsia="Times New Roman" w:hAnsi="Times New Roman" w:cs="Times New Roman"/>
+          <w:color w:val="000000"/>
+        </w:rPr>
+        <w:t xml:space="preserve"> </w:t>
+      </w:r>
+      <w:r>
+        <w:rPr>
+          <w:rFonts w:ascii="Times New Roman" w:eastAsia="Times New Roman" w:hAnsi="Times New Roman" w:cs="Times New Roman"/>
+          <w:color w:val="000000"/>
+        </w:rPr>
+        <w:t xml:space="preserve">simple adapté au </w:t>
+      </w:r>
+      <w:r>
+        <w:rPr>
+          <w:rFonts w:ascii="Times New Roman" w:eastAsia="Times New Roman" w:hAnsi="Times New Roman" w:cs="Times New Roman"/>
+          <w:color w:val="000000"/>
+        </w:rPr>
+        <w:t>programme.</w:t>
+      </w:r>
+    </w:p>
+    <w:p>
+      <w:pPr>
+        <w:pStyle w:val="ListParagraph"/>
+        <w:numPr>
+          <w:ilvl w:val="1"/>
+          <w:numId w:val="3"/>
+        </w:numPr>
+        <w:spacing w:before="153"/>
+        <w:outlineLvl w:val="1"/>
+        <w:rPr>
+          <w:rFonts w:ascii="Times New Roman" w:eastAsia="Times New Roman" w:hAnsi="Times New Roman" w:cs="Times New Roman"/>
+          <w:i/>
+          <w:iCs/>
+          <w:color w:val="000000"/>
+        </w:rPr>
+      </w:pPr>
+      <w:r>
+        <w:rPr>
+          <w:rFonts w:ascii="Times New Roman" w:eastAsia="Times New Roman" w:hAnsi="Times New Roman" w:cs="Times New Roman"/>
+          <w:color w:val="000000"/>
+        </w:rPr>
+        <w:t xml:space="preserve">2.2 réalisé </w:t>
+      </w:r>
+      <w:r>
+        <w:rPr>
+          <w:rFonts w:ascii="Times New Roman" w:eastAsia="Times New Roman" w:hAnsi="Times New Roman" w:cs="Times New Roman"/>
+          <w:color w:val="000000"/>
+        </w:rPr>
+        <w:t xml:space="preserve">en créant un </w:t>
+      </w:r>
+      <w:proofErr w:type="spellStart"/>
+      <w:r>
+        <w:rPr>
+          <w:rFonts w:ascii="Times New Roman" w:eastAsia="Times New Roman" w:hAnsi="Times New Roman" w:cs="Times New Roman"/>
+          <w:color w:val="000000"/>
+        </w:rPr>
+        <w:t>repository</w:t>
+      </w:r>
+      <w:proofErr w:type="spellEnd"/>
+      <w:r>
+        <w:rPr>
+          <w:rFonts w:ascii="Times New Roman" w:eastAsia="Times New Roman" w:hAnsi="Times New Roman" w:cs="Times New Roman"/>
+          <w:color w:val="000000"/>
+        </w:rPr>
+        <w:t xml:space="preserve"> local </w:t>
+      </w:r>
+    </w:p>
+    <w:p>
+      <w:pPr>
+        <w:pStyle w:val="ListParagraph"/>
+        <w:spacing w:before="153"/>
+        <w:ind w:left="1440"/>
+        <w:outlineLvl w:val="1"/>
+        <w:rPr>
+          <w:rFonts w:ascii="Times New Roman" w:eastAsia="Times New Roman" w:hAnsi="Times New Roman" w:cs="Times New Roman"/>
+          <w:i/>
+          <w:iCs/>
+          <w:color w:val="000000"/>
+        </w:rPr>
+      </w:pPr>
+    </w:p>
+    <w:p>
+      <w:pPr>
+        <w:pStyle w:val="ListParagraph"/>
+        <w:numPr>
+          <w:ilvl w:val="0"/>
+          <w:numId w:val="3"/>
+        </w:numPr>
+        <w:spacing w:before="153"/>
+        <w:outlineLvl w:val="1"/>
+        <w:rPr>
+          <w:rFonts w:ascii="Times New Roman" w:eastAsia="Times New Roman" w:hAnsi="Times New Roman" w:cs="Times New Roman"/>
+          <w:i/>
+          <w:iCs/>
+          <w:color w:val="000000"/>
+        </w:rPr>
+      </w:pPr>
+      <w:r>
+        <w:rPr>
+          <w:rFonts w:ascii="Times New Roman" w:eastAsia="Times New Roman" w:hAnsi="Times New Roman" w:cs="Times New Roman"/>
+          <w:i/>
+          <w:iCs/>
+          <w:color w:val="000000"/>
+        </w:rPr>
+        <w:t>Niveau 3 :</w:t>
+      </w:r>
+    </w:p>
+    <w:p>
+      <w:pPr>
+        <w:pStyle w:val="ListParagraph"/>
+        <w:numPr>
+          <w:ilvl w:val="1"/>
+          <w:numId w:val="3"/>
+        </w:numPr>
+        <w:spacing w:before="153"/>
+        <w:outlineLvl w:val="1"/>
+        <w:rPr>
+          <w:rFonts w:ascii="Times New Roman" w:eastAsia="Times New Roman" w:hAnsi="Times New Roman" w:cs="Times New Roman"/>
+          <w:i/>
+          <w:iCs/>
+          <w:color w:val="000000"/>
+        </w:rPr>
+      </w:pPr>
+      <w:r>
+        <w:rPr>
+          <w:rFonts w:ascii="Times New Roman" w:eastAsia="Times New Roman" w:hAnsi="Times New Roman" w:cs="Times New Roman"/>
+          <w:color w:val="000000"/>
+        </w:rPr>
+        <w:t xml:space="preserve">3.1 non réalisé </w:t>
+      </w:r>
+    </w:p>
+    <w:p>
+      <w:pPr>
+        <w:pStyle w:val="ListParagraph"/>
+        <w:numPr>
+          <w:ilvl w:val="1"/>
+          <w:numId w:val="3"/>
+        </w:numPr>
+        <w:spacing w:before="153"/>
+        <w:outlineLvl w:val="1"/>
+        <w:rPr>
+          <w:rFonts w:ascii="Times New Roman" w:eastAsia="Times New Roman" w:hAnsi="Times New Roman" w:cs="Times New Roman"/>
+          <w:i/>
+          <w:iCs/>
+          <w:color w:val="000000"/>
+        </w:rPr>
+      </w:pPr>
+      <w:r>
+        <w:rPr>
+          <w:rFonts w:ascii="Times New Roman" w:eastAsia="Times New Roman" w:hAnsi="Times New Roman" w:cs="Times New Roman"/>
+          <w:color w:val="000000"/>
+        </w:rPr>
+        <w:t xml:space="preserve">3.2 non réalisé </w:t>
+      </w:r>
+    </w:p>
+    <w:p>
+      <w:pPr>
+        <w:pStyle w:val="ListParagraph"/>
+        <w:numPr>
+          <w:ilvl w:val="1"/>
+          <w:numId w:val="3"/>
+        </w:numPr>
+        <w:spacing w:before="153"/>
+        <w:outlineLvl w:val="1"/>
+        <w:rPr>
+          <w:rFonts w:ascii="Times New Roman" w:eastAsia="Times New Roman" w:hAnsi="Times New Roman" w:cs="Times New Roman"/>
+          <w:i/>
+          <w:iCs/>
+          <w:color w:val="000000"/>
+        </w:rPr>
+      </w:pPr>
+      <w:r>
+        <w:rPr>
+          <w:rFonts w:ascii="Times New Roman" w:eastAsia="Times New Roman" w:hAnsi="Times New Roman" w:cs="Times New Roman"/>
+          <w:color w:val="000000"/>
+        </w:rPr>
+        <w:t xml:space="preserve">3.3 non réalisé </w:t>
+      </w:r>
+    </w:p>
+    <w:p>
+      <w:pPr>
+        <w:pStyle w:val="ListParagraph"/>
+        <w:numPr>
+          <w:ilvl w:val="1"/>
+          <w:numId w:val="3"/>
+        </w:numPr>
+        <w:spacing w:before="153"/>
+        <w:outlineLvl w:val="1"/>
+        <w:rPr>
+          <w:rFonts w:ascii="Times New Roman" w:eastAsia="Times New Roman" w:hAnsi="Times New Roman" w:cs="Times New Roman"/>
+          <w:i/>
+          <w:iCs/>
+          <w:color w:val="000000"/>
+        </w:rPr>
+      </w:pPr>
+      <w:r>
+        <w:rPr>
+          <w:rFonts w:ascii="Times New Roman" w:eastAsia="Times New Roman" w:hAnsi="Times New Roman" w:cs="Times New Roman"/>
+          <w:color w:val="000000"/>
+        </w:rPr>
+        <w:t xml:space="preserve">3.4 non réalisé </w:t>
+      </w:r>
+    </w:p>
+    <w:p>
+      <w:pPr>
+        <w:spacing w:before="153"/>
+        <w:outlineLvl w:val="1"/>
+        <w:rPr>
+          <w:rFonts w:ascii="Times New Roman" w:eastAsia="Times New Roman" w:hAnsi="Times New Roman" w:cs="Times New Roman"/>
+          <w:i/>
+          <w:iCs/>
+          <w:color w:val="000000"/>
+        </w:rPr>
+      </w:pPr>
+    </w:p>
+    <w:p>
+      <w:pPr>
+        <w:spacing w:before="153"/>
+        <w:outlineLvl w:val="1"/>
+        <w:rPr>
+          <w:rFonts w:ascii="Times New Roman" w:eastAsia="Times New Roman" w:hAnsi="Times New Roman" w:cs="Times New Roman"/>
+          <w:i/>
+          <w:iCs/>
+          <w:color w:val="000000"/>
+        </w:rPr>
+      </w:pPr>
+    </w:p>
+    <w:p>
+      <w:pPr>
+        <w:spacing w:before="153"/>
+        <w:outlineLvl w:val="1"/>
+        <w:rPr>
+          <w:rFonts w:ascii="Times New Roman" w:eastAsia="Times New Roman" w:hAnsi="Times New Roman" w:cs="Times New Roman"/>
+          <w:i/>
+          <w:iCs/>
+          <w:color w:val="000000"/>
+        </w:rPr>
+      </w:pPr>
     </w:p>
     <w:p>
       <w:pPr>
@@ -1145,7 +1666,6 @@
           <w:iCs/>
           <w:color w:val="000000"/>
         </w:rPr>
-        <w:lastRenderedPageBreak/>
         <w:t>Ne gardez que des exemples pertinents qui mettent en valeur votre travail. Inutile de perdre du temps sur le premier programme si vous avez fait les suivants plus compliqués; l'auditeur se doutera bien que vous avez réussi à le faire.</w:t>
       </w:r>
     </w:p>
@@ -1200,7 +1720,27 @@
           <w:iCs/>
           <w:color w:val="000000"/>
         </w:rPr>
-        <w:t>Décrire en quelques phrases comment vous vous êtes organisés pour travailler sur le projet: nombre d'heures consacrées au projet, répartition du travail dans le binôme, moyens mis en œuvre pour collaborer, etc. Si vous avez bénéficié d'aide (en dehors de celle de vos enseigants), précisez le.</w:t>
+        <w:t xml:space="preserve">Décrire en quelques phrases comment vous vous êtes organisés pour travailler sur le projet: nombre d'heures consacrées au projet, répartition du travail dans le binôme, moyens mis en œuvre pour collaborer, etc. Si vous avez bénéficié d'aide (en dehors de celle de vos </w:t>
+      </w:r>
+      <w:proofErr w:type="spellStart"/>
+      <w:r>
+        <w:rPr>
+          <w:rFonts w:ascii="Times New Roman" w:eastAsia="Times New Roman" w:hAnsi="Times New Roman" w:cs="Times New Roman"/>
+          <w:i/>
+          <w:iCs/>
+          <w:color w:val="000000"/>
+        </w:rPr>
+        <w:t>enseigants</w:t>
+      </w:r>
+      <w:proofErr w:type="spellEnd"/>
+      <w:r>
+        <w:rPr>
+          <w:rFonts w:ascii="Times New Roman" w:eastAsia="Times New Roman" w:hAnsi="Times New Roman" w:cs="Times New Roman"/>
+          <w:i/>
+          <w:iCs/>
+          <w:color w:val="000000"/>
+        </w:rPr>
+        <w:t>), précisez le.</w:t>
       </w:r>
     </w:p>
     <w:p>
@@ -1258,7 +1798,7 @@
 </file>
 
 <file path=word/numbering.xml><?xml version="1.0" encoding="utf-8"?>
-<w:numbering xmlns:wpc="http://schemas.microsoft.com/office/word/2010/wordprocessingCanvas" xmlns:cx="http://schemas.microsoft.com/office/drawing/2014/chartex" xmlns:cx1="http://schemas.microsoft.com/office/drawing/2015/9/8/chartex" xmlns:cx2="http://schemas.microsoft.com/office/drawing/2015/10/21/chartex" xmlns:cx3="http://schemas.microsoft.com/office/drawing/2016/5/9/chartex" xmlns:cx4="http://schemas.microsoft.com/office/drawing/2016/5/10/chartex" xmlns:cx5="http://schemas.microsoft.com/office/drawing/2016/5/11/chartex" xmlns:cx6="http://schemas.microsoft.com/office/drawing/2016/5/12/chartex" xmlns:cx7="http://schemas.microsoft.com/office/drawing/2016/5/13/chartex" xmlns:cx8="http://schemas.microsoft.com/office/drawing/2016/5/14/chartex" xmlns:mc="http://schemas.openxmlformats.org/markup-compatibility/2006" xmlns:aink="http://schemas.microsoft.com/office/drawing/2016/ink" xmlns:am3d="http://schemas.microsoft.com/office/drawing/2017/model3d" xmlns:o="urn:schemas-microsoft-com:office:office" xmlns:r="http://schemas.openxmlformats.org/officeDocument/2006/relationships" xmlns:m="http://schemas.openxmlformats.org/officeDocument/2006/math" xmlns:v="urn:schemas-microsoft-com:vml" xmlns:wp14="http://schemas.microsoft.com/office/word/2010/wordprocessingDrawing" xmlns:wp="http://schemas.openxmlformats.org/drawingml/2006/wordprocessingDrawing" xmlns:w10="urn:schemas-microsoft-com:office:word" xmlns:w="http://schemas.openxmlformats.org/wordprocessingml/2006/main" xmlns:w14="http://schemas.microsoft.com/office/word/2010/wordml" xmlns:w15="http://schemas.microsoft.com/office/word/2012/wordml" xmlns:w16cid="http://schemas.microsoft.com/office/word/2016/wordml/cid" xmlns:w16se="http://schemas.microsoft.com/office/word/2015/wordml/symex" xmlns:wpg="http://schemas.microsoft.com/office/word/2010/wordprocessingGroup" xmlns:wpi="http://schemas.microsoft.com/office/word/2010/wordprocessingInk" xmlns:wne="http://schemas.microsoft.com/office/word/2006/wordml" xmlns:wps="http://schemas.microsoft.com/office/word/2010/wordprocessingShape" mc:Ignorable="w14 w15 w16se w16cid wp14">
+<w:numbering xmlns:wpc="http://schemas.microsoft.com/office/word/2010/wordprocessingCanvas" xmlns:cx="http://schemas.microsoft.com/office/drawing/2014/chartex" xmlns:cx1="http://schemas.microsoft.com/office/drawing/2015/9/8/chartex" xmlns:cx2="http://schemas.microsoft.com/office/drawing/2015/10/21/chartex" xmlns:cx3="http://schemas.microsoft.com/office/drawing/2016/5/9/chartex" xmlns:cx4="http://schemas.microsoft.com/office/drawing/2016/5/10/chartex" xmlns:cx5="http://schemas.microsoft.com/office/drawing/2016/5/11/chartex" xmlns:cx6="http://schemas.microsoft.com/office/drawing/2016/5/12/chartex" xmlns:cx7="http://schemas.microsoft.com/office/drawing/2016/5/13/chartex" xmlns:cx8="http://schemas.microsoft.com/office/drawing/2016/5/14/chartex" xmlns:mc="http://schemas.openxmlformats.org/markup-compatibility/2006" xmlns:aink="http://schemas.microsoft.com/office/drawing/2016/ink" xmlns:am3d="http://schemas.microsoft.com/office/drawing/2017/model3d" xmlns:o="urn:schemas-microsoft-com:office:office" xmlns:r="http://schemas.openxmlformats.org/officeDocument/2006/relationships" xmlns:m="http://schemas.openxmlformats.org/officeDocument/2006/math" xmlns:v="urn:schemas-microsoft-com:vml" xmlns:wp14="http://schemas.microsoft.com/office/word/2010/wordprocessingDrawing" xmlns:wp="http://schemas.openxmlformats.org/drawingml/2006/wordprocessingDrawing" xmlns:w10="urn:schemas-microsoft-com:office:word" xmlns:w="http://schemas.openxmlformats.org/wordprocessingml/2006/main" xmlns:w14="http://schemas.microsoft.com/office/word/2010/wordml" xmlns:w15="http://schemas.microsoft.com/office/word/2012/wordml" xmlns:w16cex="http://schemas.microsoft.com/office/word/2018/wordml/cex" xmlns:w16cid="http://schemas.microsoft.com/office/word/2016/wordml/cid" xmlns:w16="http://schemas.microsoft.com/office/word/2018/wordml" xmlns:w16sdtdh="http://schemas.microsoft.com/office/word/2020/wordml/sdtdatahash" xmlns:w16se="http://schemas.microsoft.com/office/word/2015/wordml/symex" xmlns:wpg="http://schemas.microsoft.com/office/word/2010/wordprocessingGroup" xmlns:wpi="http://schemas.microsoft.com/office/word/2010/wordprocessingInk" xmlns:wne="http://schemas.microsoft.com/office/word/2006/wordml" xmlns:wps="http://schemas.microsoft.com/office/word/2010/wordprocessingShape" mc:Ignorable="w14 w15 w16se w16cid w16 w16cex w16sdtdh wp14">
   <w:abstractNum w:abstractNumId="0" w15:restartNumberingAfterBreak="0">
     <w:nsid w:val="0AFF7E11"/>
     <w:multiLevelType w:val="multilevel"/>
@@ -2590,7 +3130,7 @@
 </file>
 
 <file path=word/styles.xml><?xml version="1.0" encoding="utf-8"?>
-<w:styles xmlns:mc="http://schemas.openxmlformats.org/markup-compatibility/2006" xmlns:r="http://schemas.openxmlformats.org/officeDocument/2006/relationships" xmlns:w="http://schemas.openxmlformats.org/wordprocessingml/2006/main" xmlns:w14="http://schemas.microsoft.com/office/word/2010/wordml" xmlns:w15="http://schemas.microsoft.com/office/word/2012/wordml" xmlns:w16cid="http://schemas.microsoft.com/office/word/2016/wordml/cid" xmlns:w16se="http://schemas.microsoft.com/office/word/2015/wordml/symex" mc:Ignorable="w14 w15 w16se w16cid">
+<w:styles xmlns:mc="http://schemas.openxmlformats.org/markup-compatibility/2006" xmlns:r="http://schemas.openxmlformats.org/officeDocument/2006/relationships" xmlns:w="http://schemas.openxmlformats.org/wordprocessingml/2006/main" xmlns:w14="http://schemas.microsoft.com/office/word/2010/wordml" xmlns:w15="http://schemas.microsoft.com/office/word/2012/wordml" xmlns:w16cex="http://schemas.microsoft.com/office/word/2018/wordml/cex" xmlns:w16cid="http://schemas.microsoft.com/office/word/2016/wordml/cid" xmlns:w16="http://schemas.microsoft.com/office/word/2018/wordml" xmlns:w16sdtdh="http://schemas.microsoft.com/office/word/2020/wordml/sdtdatahash" xmlns:w16se="http://schemas.microsoft.com/office/word/2015/wordml/symex" mc:Ignorable="w14 w15 w16se w16cid w16 w16cex w16sdtdh">
   <w:docDefaults>
     <w:rPrDefault>
       <w:rPr>
@@ -2602,7 +3142,7 @@
     </w:rPrDefault>
     <w:pPrDefault/>
   </w:docDefaults>
-  <w:latentStyles w:defLockedState="0" w:defUIPriority="99" w:defSemiHidden="0" w:defUnhideWhenUsed="0" w:defQFormat="0" w:count="375">
+  <w:latentStyles w:defLockedState="0" w:defUIPriority="99" w:defSemiHidden="0" w:defUnhideWhenUsed="0" w:defQFormat="0" w:count="376">
     <w:lsdException w:name="Normal" w:uiPriority="0" w:qFormat="1"/>
     <w:lsdException w:name="heading 1" w:uiPriority="9" w:qFormat="1"/>
     <w:lsdException w:name="heading 2" w:semiHidden="1" w:uiPriority="9" w:unhideWhenUsed="1" w:qFormat="1"/>
@@ -2708,7 +3248,6 @@
     <w:lsdException w:name="HTML Sample" w:semiHidden="1" w:unhideWhenUsed="1"/>
     <w:lsdException w:name="HTML Typewriter" w:semiHidden="1" w:unhideWhenUsed="1"/>
     <w:lsdException w:name="HTML Variable" w:semiHidden="1" w:unhideWhenUsed="1"/>
-    <w:lsdException w:name="Normal Table" w:semiHidden="1" w:unhideWhenUsed="1"/>
     <w:lsdException w:name="annotation subject" w:semiHidden="1" w:unhideWhenUsed="1"/>
     <w:lsdException w:name="No List" w:semiHidden="1" w:unhideWhenUsed="1"/>
     <w:lsdException w:name="Outline List 1" w:semiHidden="1" w:unhideWhenUsed="1"/>
@@ -2755,10 +3294,8 @@
     <w:lsdException w:name="Table Subtle 2" w:semiHidden="1" w:unhideWhenUsed="1"/>
     <w:lsdException w:name="Table Web 1" w:semiHidden="1" w:unhideWhenUsed="1"/>
     <w:lsdException w:name="Table Web 2" w:semiHidden="1" w:unhideWhenUsed="1"/>
-    <w:lsdException w:name="Table Web 3" w:semiHidden="1" w:unhideWhenUsed="1"/>
     <w:lsdException w:name="Balloon Text" w:semiHidden="1" w:unhideWhenUsed="1"/>
     <w:lsdException w:name="Table Grid" w:uiPriority="39"/>
-    <w:lsdException w:name="Table Theme" w:semiHidden="1" w:unhideWhenUsed="1"/>
     <w:lsdException w:name="Placeholder Text" w:semiHidden="1"/>
     <w:lsdException w:name="No Spacing" w:uiPriority="1" w:qFormat="1"/>
     <w:lsdException w:name="Light Shading" w:uiPriority="60"/>
@@ -2978,6 +3515,7 @@
     <w:lsdException w:name="Smart Hyperlink" w:semiHidden="1" w:unhideWhenUsed="1"/>
     <w:lsdException w:name="Hashtag" w:semiHidden="1" w:unhideWhenUsed="1"/>
     <w:lsdException w:name="Unresolved Mention" w:semiHidden="1" w:unhideWhenUsed="1"/>
+    <w:lsdException w:name="Smart Link" w:semiHidden="1" w:unhideWhenUsed="1"/>
   </w:latentStyles>
   <w:style w:type="paragraph" w:default="1" w:styleId="Normal">
     <w:name w:val="Normal"/>

</xml_diff>

<commit_message>
ajout test estgagnant estTermine
</commit_message>
<xml_diff>
--- a/Rapport de projet 2048.docx
+++ b/Rapport de projet 2048.docx
@@ -2373,8 +2373,9 @@
       <w:r>
         <w:t>doit présenter :</w:t>
       </w:r>
-    </w:p>
-    <w:p/>
+      <w:bookmarkStart w:id="0" w:name="_GoBack"/>
+      <w:bookmarkEnd w:id="0"/>
+    </w:p>
     <w:p>
       <w:pPr>
         <w:pStyle w:val="ListParagraph"/>
@@ -2630,7 +2631,6 @@
           <w:iCs/>
           <w:color w:val="000000"/>
         </w:rPr>
-        <w:lastRenderedPageBreak/>
         <w:t>plateauInitial</w:t>
       </w:r>
       <w:proofErr w:type="gramEnd"/>
@@ -2666,6 +2666,7 @@
           <w:iCs/>
           <w:color w:val="000000"/>
         </w:rPr>
+        <w:lastRenderedPageBreak/>
         <w:t>dessine</w:t>
       </w:r>
       <w:proofErr w:type="gramEnd"/>
@@ -3215,6 +3216,139 @@
     <w:p>
       <w:pPr>
         <w:pStyle w:val="ListParagraph"/>
+        <w:ind w:left="2880"/>
+      </w:pPr>
+    </w:p>
+    <w:p>
+      <w:pPr>
+        <w:pStyle w:val="ListParagraph"/>
+        <w:numPr>
+          <w:ilvl w:val="0"/>
+          <w:numId w:val="12"/>
+        </w:numPr>
+        <w:rPr>
+          <w:u w:val="single"/>
+        </w:rPr>
+      </w:pPr>
+      <w:r>
+        <w:rPr>
+          <w:u w:val="single"/>
+        </w:rPr>
+        <w:t xml:space="preserve">Liste des bibliothèques utilisées : </w:t>
+      </w:r>
+    </w:p>
+    <w:p>
+      <w:pPr>
+        <w:pStyle w:val="ListParagraph"/>
+        <w:numPr>
+          <w:ilvl w:val="1"/>
+          <w:numId w:val="12"/>
+        </w:numPr>
+      </w:pPr>
+      <w:r>
+        <w:t>String</w:t>
+      </w:r>
+    </w:p>
+    <w:p>
+      <w:pPr>
+        <w:pStyle w:val="ListParagraph"/>
+        <w:numPr>
+          <w:ilvl w:val="1"/>
+          <w:numId w:val="12"/>
+        </w:numPr>
+      </w:pPr>
+      <w:r>
+        <w:t>Iomanip</w:t>
+      </w:r>
+    </w:p>
+    <w:p>
+      <w:pPr>
+        <w:pStyle w:val="ListParagraph"/>
+        <w:numPr>
+          <w:ilvl w:val="1"/>
+          <w:numId w:val="12"/>
+        </w:numPr>
+      </w:pPr>
+      <w:r>
+        <w:t>Sstream</w:t>
+      </w:r>
+    </w:p>
+    <w:p>
+      <w:pPr>
+        <w:pStyle w:val="ListParagraph"/>
+        <w:numPr>
+          <w:ilvl w:val="1"/>
+          <w:numId w:val="12"/>
+        </w:numPr>
+      </w:pPr>
+      <w:proofErr w:type="spellStart"/>
+      <w:r>
+        <w:t>Vector</w:t>
+      </w:r>
+      <w:proofErr w:type="spellEnd"/>
+    </w:p>
+    <w:p>
+      <w:pPr>
+        <w:pStyle w:val="ListParagraph"/>
+        <w:numPr>
+          <w:ilvl w:val="1"/>
+          <w:numId w:val="12"/>
+        </w:numPr>
+      </w:pPr>
+      <w:proofErr w:type="spellStart"/>
+      <w:r>
+        <w:t>Cstdlib</w:t>
+      </w:r>
+      <w:proofErr w:type="spellEnd"/>
+    </w:p>
+    <w:p>
+      <w:pPr>
+        <w:pStyle w:val="ListParagraph"/>
+        <w:numPr>
+          <w:ilvl w:val="1"/>
+          <w:numId w:val="12"/>
+        </w:numPr>
+      </w:pPr>
+      <w:proofErr w:type="spellStart"/>
+      <w:r>
+        <w:t>R</w:t>
+      </w:r>
+      <w:r>
+        <w:t>andom</w:t>
+      </w:r>
+      <w:proofErr w:type="spellEnd"/>
+    </w:p>
+    <w:p>
+      <w:pPr>
+        <w:pStyle w:val="ListParagraph"/>
+        <w:numPr>
+          <w:ilvl w:val="1"/>
+          <w:numId w:val="12"/>
+        </w:numPr>
+      </w:pPr>
+      <w:proofErr w:type="spellStart"/>
+      <w:r>
+        <w:t>Assert.h</w:t>
+      </w:r>
+      <w:proofErr w:type="spellEnd"/>
+    </w:p>
+    <w:p>
+      <w:pPr>
+        <w:pStyle w:val="ListParagraph"/>
+        <w:numPr>
+          <w:ilvl w:val="1"/>
+          <w:numId w:val="12"/>
+        </w:numPr>
+      </w:pPr>
+      <w:proofErr w:type="gramStart"/>
+      <w:r>
+        <w:t>ncurses</w:t>
+      </w:r>
+      <w:proofErr w:type="gramEnd"/>
+    </w:p>
+    <w:p>
+      <w:pPr>
+        <w:pStyle w:val="ListParagraph"/>
         <w:ind w:left="3600"/>
       </w:pPr>
     </w:p>
@@ -3237,7 +3371,6 @@
         <w:t xml:space="preserve"> (utilisation d’un Makefile)</w:t>
       </w:r>
     </w:p>
-    <w:p/>
     <w:p>
       <w:pPr>
         <w:pStyle w:val="ListParagraph"/>
@@ -3462,8 +3595,13 @@
           <w:numId w:val="14"/>
         </w:numPr>
       </w:pPr>
-      <w:r>
-        <w:t xml:space="preserve">git push </w:t>
+      <w:proofErr w:type="gramStart"/>
+      <w:r>
+        <w:t>git</w:t>
+      </w:r>
+      <w:proofErr w:type="gramEnd"/>
+      <w:r>
+        <w:t xml:space="preserve"> push </w:t>
       </w:r>
       <w:proofErr w:type="spellStart"/>
       <w:r>
@@ -3473,8 +3611,6 @@
       <w:r>
         <w:t xml:space="preserve"> main</w:t>
       </w:r>
-      <w:bookmarkStart w:id="0" w:name="_GoBack"/>
-      <w:bookmarkEnd w:id="0"/>
     </w:p>
     <w:p/>
     <w:p/>

</xml_diff>